<commit_message>
Updating Basic and the install guide.
</commit_message>
<xml_diff>
--- a/handsOnSessionSetupGuide_MCTB_Symposium_4_5_2019.docx
+++ b/handsOnSessionSetupGuide_MCTB_Symposium_4_5_2019.docx
@@ -1,6 +1,6 @@
 
 <file path=word/document.xml><?xml version="1.0" encoding="utf-8"?>
-<w:document xmlns:wpc="http://schemas.microsoft.com/office/word/2010/wordprocessingCanvas" xmlns:cx="http://schemas.microsoft.com/office/drawing/2014/chartex" xmlns:cx1="http://schemas.microsoft.com/office/drawing/2015/9/8/chartex" xmlns:mc="http://schemas.openxmlformats.org/markup-compatibility/2006" xmlns:o="urn:schemas-microsoft-com:office:office" xmlns:r="http://schemas.openxmlformats.org/officeDocument/2006/relationships" xmlns:m="http://schemas.openxmlformats.org/officeDocument/2006/math" xmlns:v="urn:schemas-microsoft-com:vml" xmlns:wp14="http://schemas.microsoft.com/office/word/2010/wordprocessingDrawing" xmlns:wp="http://schemas.openxmlformats.org/drawingml/2006/wordprocessingDrawing" xmlns:w10="urn:schemas-microsoft-com:office:word" xmlns:w="http://schemas.openxmlformats.org/wordprocessingml/2006/main" xmlns:w14="http://schemas.microsoft.com/office/word/2010/wordml" xmlns:w15="http://schemas.microsoft.com/office/word/2012/wordml" xmlns:w16se="http://schemas.microsoft.com/office/word/2015/wordml/symex" xmlns:wpg="http://schemas.microsoft.com/office/word/2010/wordprocessingGroup" xmlns:wpi="http://schemas.microsoft.com/office/word/2010/wordprocessingInk" xmlns:wne="http://schemas.microsoft.com/office/word/2006/wordml" xmlns:wps="http://schemas.microsoft.com/office/word/2010/wordprocessingShape" mc:Ignorable="w14 w15 w16se wp14">
+<w:document xmlns:wpc="http://schemas.microsoft.com/office/word/2010/wordprocessingCanvas" xmlns:cx="http://schemas.microsoft.com/office/drawing/2014/chartex" xmlns:cx1="http://schemas.microsoft.com/office/drawing/2015/9/8/chartex" xmlns:cx2="http://schemas.microsoft.com/office/drawing/2015/10/21/chartex" xmlns:cx3="http://schemas.microsoft.com/office/drawing/2016/5/9/chartex" xmlns:cx4="http://schemas.microsoft.com/office/drawing/2016/5/10/chartex" xmlns:cx5="http://schemas.microsoft.com/office/drawing/2016/5/11/chartex" xmlns:cx6="http://schemas.microsoft.com/office/drawing/2016/5/12/chartex" xmlns:cx7="http://schemas.microsoft.com/office/drawing/2016/5/13/chartex" xmlns:cx8="http://schemas.microsoft.com/office/drawing/2016/5/14/chartex" xmlns:mc="http://schemas.openxmlformats.org/markup-compatibility/2006" xmlns:aink="http://schemas.microsoft.com/office/drawing/2016/ink" xmlns:am3d="http://schemas.microsoft.com/office/drawing/2017/model3d" xmlns:o="urn:schemas-microsoft-com:office:office" xmlns:r="http://schemas.openxmlformats.org/officeDocument/2006/relationships" xmlns:m="http://schemas.openxmlformats.org/officeDocument/2006/math" xmlns:v="urn:schemas-microsoft-com:vml" xmlns:wp14="http://schemas.microsoft.com/office/word/2010/wordprocessingDrawing" xmlns:wp="http://schemas.openxmlformats.org/drawingml/2006/wordprocessingDrawing" xmlns:w10="urn:schemas-microsoft-com:office:word" xmlns:w="http://schemas.openxmlformats.org/wordprocessingml/2006/main" xmlns:w14="http://schemas.microsoft.com/office/word/2010/wordml" xmlns:w15="http://schemas.microsoft.com/office/word/2012/wordml" xmlns:w16cid="http://schemas.microsoft.com/office/word/2016/wordml/cid" xmlns:w16se="http://schemas.microsoft.com/office/word/2015/wordml/symex" xmlns:wpg="http://schemas.microsoft.com/office/word/2010/wordprocessingGroup" xmlns:wpi="http://schemas.microsoft.com/office/word/2010/wordprocessingInk" xmlns:wne="http://schemas.microsoft.com/office/word/2006/wordml" xmlns:wps="http://schemas.microsoft.com/office/word/2010/wordprocessingShape" mc:Ignorable="w14 w15 w16se w16cid wp14">
   <w:body>
     <w:p>
       <w:pPr>
@@ -93,120 +93,89 @@
     <w:p>
       <w:pPr>
         <w:shd w:val="clear" w:color="auto" w:fill="FFFFFF"/>
-        <w:spacing w:after="60" w:line="360" w:lineRule="atLeast"/>
+        <w:spacing w:before="120" w:after="225" w:line="360" w:lineRule="atLeast"/>
         <w:jc w:val="center"/>
         <w:textAlignment w:val="baseline"/>
         <w:rPr>
           <w:rFonts w:ascii="Arial" w:eastAsia="Times New Roman" w:hAnsi="Arial" w:cs="Arial"/>
-          <w:sz w:val="24"/>
-          <w:szCs w:val="24"/>
-        </w:rPr>
-      </w:pPr>
+          <w:b/>
+          <w:sz w:val="28"/>
+          <w:szCs w:val="24"/>
+        </w:rPr>
+      </w:pPr>
+      <w:r>
+        <w:rPr>
+          <w:rFonts w:ascii="Arial" w:eastAsia="Times New Roman" w:hAnsi="Arial" w:cs="Arial"/>
+          <w:b/>
+          <w:sz w:val="28"/>
+          <w:szCs w:val="24"/>
+        </w:rPr>
+        <w:t>Hands-on s</w:t>
+      </w:r>
+      <w:r>
+        <w:rPr>
+          <w:rFonts w:ascii="Arial" w:eastAsia="Times New Roman" w:hAnsi="Arial" w:cs="Arial"/>
+          <w:b/>
+          <w:sz w:val="28"/>
+          <w:szCs w:val="24"/>
+        </w:rPr>
+        <w:t xml:space="preserve">ession </w:t>
+      </w:r>
+      <w:r>
+        <w:rPr>
+          <w:rFonts w:ascii="Arial" w:eastAsia="Times New Roman" w:hAnsi="Arial" w:cs="Arial"/>
+          <w:b/>
+          <w:sz w:val="28"/>
+          <w:szCs w:val="24"/>
+        </w:rPr>
+        <w:t>s</w:t>
+      </w:r>
+      <w:r>
+        <w:rPr>
+          <w:rFonts w:ascii="Arial" w:eastAsia="Times New Roman" w:hAnsi="Arial" w:cs="Arial"/>
+          <w:b/>
+          <w:sz w:val="28"/>
+          <w:szCs w:val="24"/>
+        </w:rPr>
+        <w:t xml:space="preserve">etup </w:t>
+      </w:r>
+      <w:r>
+        <w:rPr>
+          <w:rFonts w:ascii="Arial" w:eastAsia="Times New Roman" w:hAnsi="Arial" w:cs="Arial"/>
+          <w:b/>
+          <w:sz w:val="28"/>
+          <w:szCs w:val="24"/>
+        </w:rPr>
+        <w:t>g</w:t>
+      </w:r>
+      <w:r>
+        <w:rPr>
+          <w:rFonts w:ascii="Arial" w:eastAsia="Times New Roman" w:hAnsi="Arial" w:cs="Arial"/>
+          <w:b/>
+          <w:sz w:val="28"/>
+          <w:szCs w:val="24"/>
+        </w:rPr>
+        <w:t>uide</w:t>
+      </w:r>
     </w:p>
     <w:p>
       <w:pPr>
         <w:shd w:val="clear" w:color="auto" w:fill="FFFFFF"/>
         <w:spacing w:after="225" w:line="360" w:lineRule="atLeast"/>
-        <w:jc w:val="center"/>
-        <w:textAlignment w:val="baseline"/>
-        <w:rPr>
-          <w:rFonts w:ascii="Arial" w:eastAsia="Times New Roman" w:hAnsi="Arial" w:cs="Arial"/>
-          <w:b/>
-          <w:sz w:val="28"/>
-          <w:szCs w:val="24"/>
-        </w:rPr>
-      </w:pPr>
-      <w:r>
-        <w:rPr>
-          <w:rFonts w:ascii="Arial" w:eastAsia="Times New Roman" w:hAnsi="Arial" w:cs="Arial"/>
-          <w:b/>
-          <w:sz w:val="28"/>
-          <w:szCs w:val="24"/>
-        </w:rPr>
-        <w:t>Hands-on s</w:t>
-      </w:r>
-      <w:r>
-        <w:rPr>
-          <w:rFonts w:ascii="Arial" w:eastAsia="Times New Roman" w:hAnsi="Arial" w:cs="Arial"/>
-          <w:b/>
-          <w:sz w:val="28"/>
-          <w:szCs w:val="24"/>
-        </w:rPr>
-        <w:t xml:space="preserve">ession </w:t>
-      </w:r>
-      <w:r>
-        <w:rPr>
-          <w:rFonts w:ascii="Arial" w:eastAsia="Times New Roman" w:hAnsi="Arial" w:cs="Arial"/>
-          <w:b/>
-          <w:sz w:val="28"/>
-          <w:szCs w:val="24"/>
-        </w:rPr>
-        <w:t>s</w:t>
-      </w:r>
-      <w:r>
-        <w:rPr>
-          <w:rFonts w:ascii="Arial" w:eastAsia="Times New Roman" w:hAnsi="Arial" w:cs="Arial"/>
-          <w:b/>
-          <w:sz w:val="28"/>
-          <w:szCs w:val="24"/>
-        </w:rPr>
-        <w:t xml:space="preserve">etup </w:t>
-      </w:r>
-      <w:r>
-        <w:rPr>
-          <w:rFonts w:ascii="Arial" w:eastAsia="Times New Roman" w:hAnsi="Arial" w:cs="Arial"/>
-          <w:b/>
-          <w:sz w:val="28"/>
-          <w:szCs w:val="24"/>
-        </w:rPr>
-        <w:t>g</w:t>
-      </w:r>
-      <w:r>
-        <w:rPr>
-          <w:rFonts w:ascii="Arial" w:eastAsia="Times New Roman" w:hAnsi="Arial" w:cs="Arial"/>
-          <w:b/>
-          <w:sz w:val="28"/>
-          <w:szCs w:val="24"/>
-        </w:rPr>
-        <w:t>uide</w:t>
-      </w:r>
-    </w:p>
-    <w:p>
-      <w:pPr>
-        <w:shd w:val="clear" w:color="auto" w:fill="FFFFFF"/>
-        <w:spacing w:after="225" w:line="360" w:lineRule="atLeast"/>
-        <w:textAlignment w:val="baseline"/>
-        <w:rPr>
-          <w:rFonts w:ascii="Arial" w:eastAsia="Times New Roman" w:hAnsi="Arial" w:cs="Arial"/>
-          <w:sz w:val="24"/>
-          <w:szCs w:val="24"/>
-        </w:rPr>
-      </w:pPr>
-      <w:r>
-        <w:rPr>
-          <w:rFonts w:ascii="Arial" w:eastAsia="Times New Roman" w:hAnsi="Arial" w:cs="Arial"/>
-          <w:sz w:val="24"/>
-          <w:szCs w:val="24"/>
-        </w:rPr>
-        <w:t xml:space="preserve">This document will guide you through installation of R and </w:t>
-      </w:r>
-      <w:proofErr w:type="spellStart"/>
-      <w:r>
-        <w:rPr>
-          <w:rFonts w:ascii="Arial" w:eastAsia="Times New Roman" w:hAnsi="Arial" w:cs="Arial"/>
-          <w:sz w:val="24"/>
-          <w:szCs w:val="24"/>
-        </w:rPr>
-        <w:t>RStudio</w:t>
-      </w:r>
-      <w:proofErr w:type="spellEnd"/>
-      <w:r>
-        <w:rPr>
-          <w:rFonts w:ascii="Arial" w:eastAsia="Times New Roman" w:hAnsi="Arial" w:cs="Arial"/>
-          <w:sz w:val="24"/>
-          <w:szCs w:val="24"/>
-        </w:rPr>
-        <w:t xml:space="preserve"> and performing some basic tests to ensure you have the right environment setup.</w:t>
+        <w:textAlignment w:val="baseline"/>
+        <w:rPr>
+          <w:rFonts w:ascii="Arial" w:eastAsia="Times New Roman" w:hAnsi="Arial" w:cs="Arial"/>
+          <w:sz w:val="24"/>
+          <w:szCs w:val="24"/>
+        </w:rPr>
+      </w:pPr>
+      <w:r>
+        <w:rPr>
+          <w:rFonts w:ascii="Arial" w:eastAsia="Times New Roman" w:hAnsi="Arial" w:cs="Arial"/>
+          <w:sz w:val="24"/>
+          <w:szCs w:val="24"/>
+        </w:rPr>
+        <w:t>This document will guide you through installation of R and RStudio and performing some basic tests to ensure you have the right environment setup.</w:t>
       </w:r>
     </w:p>
     <w:p>
@@ -236,49 +205,27 @@
     <w:p>
       <w:pPr>
         <w:shd w:val="clear" w:color="auto" w:fill="FFFFFF"/>
-        <w:spacing w:after="0" w:line="360" w:lineRule="atLeast"/>
-        <w:textAlignment w:val="baseline"/>
-        <w:rPr>
-          <w:rFonts w:ascii="Arial" w:eastAsia="Times New Roman" w:hAnsi="Arial" w:cs="Arial"/>
-          <w:sz w:val="24"/>
-          <w:szCs w:val="24"/>
-        </w:rPr>
-      </w:pPr>
-      <w:proofErr w:type="spellStart"/>
-      <w:r>
-        <w:rPr>
-          <w:rFonts w:ascii="Arial" w:eastAsia="Times New Roman" w:hAnsi="Arial" w:cs="Arial"/>
-          <w:sz w:val="24"/>
-          <w:szCs w:val="24"/>
-        </w:rPr>
-        <w:t>RStudio</w:t>
-      </w:r>
-      <w:proofErr w:type="spellEnd"/>
-      <w:r>
-        <w:rPr>
-          <w:rFonts w:ascii="Arial" w:eastAsia="Times New Roman" w:hAnsi="Arial" w:cs="Arial"/>
-          <w:sz w:val="24"/>
-          <w:szCs w:val="24"/>
-        </w:rPr>
-        <w:t xml:space="preserve"> requires R version 3.1.1. Here are links to the R installers:</w:t>
-      </w:r>
-    </w:p>
-    <w:p>
-      <w:pPr>
-        <w:shd w:val="clear" w:color="auto" w:fill="FFFFFF"/>
-        <w:spacing w:after="0" w:line="360" w:lineRule="atLeast"/>
-        <w:textAlignment w:val="baseline"/>
-        <w:rPr>
-          <w:rFonts w:ascii="Arial" w:eastAsia="Times New Roman" w:hAnsi="Arial" w:cs="Arial"/>
-          <w:sz w:val="24"/>
-          <w:szCs w:val="24"/>
-        </w:rPr>
-      </w:pPr>
-    </w:p>
-    <w:p>
-      <w:pPr>
-        <w:shd w:val="clear" w:color="auto" w:fill="FFFFFF"/>
-        <w:spacing w:after="0" w:line="360" w:lineRule="atLeast"/>
+        <w:spacing w:before="120" w:after="0" w:line="360" w:lineRule="atLeast"/>
+        <w:textAlignment w:val="baseline"/>
+        <w:rPr>
+          <w:rFonts w:ascii="Arial" w:eastAsia="Times New Roman" w:hAnsi="Arial" w:cs="Arial"/>
+          <w:sz w:val="24"/>
+          <w:szCs w:val="24"/>
+        </w:rPr>
+      </w:pPr>
+      <w:r>
+        <w:rPr>
+          <w:rFonts w:ascii="Arial" w:eastAsia="Times New Roman" w:hAnsi="Arial" w:cs="Arial"/>
+          <w:sz w:val="24"/>
+          <w:szCs w:val="24"/>
+        </w:rPr>
+        <w:t>RStudio requires R version 3.1.1. Here are links to the R installers:</w:t>
+      </w:r>
+    </w:p>
+    <w:p>
+      <w:pPr>
+        <w:shd w:val="clear" w:color="auto" w:fill="FFFFFF"/>
+        <w:spacing w:before="120" w:after="0" w:line="360" w:lineRule="atLeast"/>
         <w:textAlignment w:val="baseline"/>
         <w:rPr>
           <w:rFonts w:ascii="Arial" w:eastAsia="Times New Roman" w:hAnsi="Arial" w:cs="Arial"/>
@@ -355,7 +302,7 @@
     <w:p>
       <w:pPr>
         <w:shd w:val="clear" w:color="auto" w:fill="FFFFFF"/>
-        <w:spacing w:after="0" w:line="360" w:lineRule="atLeast"/>
+        <w:spacing w:before="120" w:after="0" w:line="360" w:lineRule="atLeast"/>
         <w:textAlignment w:val="baseline"/>
         <w:rPr>
           <w:rFonts w:ascii="Arial" w:eastAsia="Times New Roman" w:hAnsi="Arial" w:cs="Arial"/>
@@ -440,7 +387,7 @@
     <w:p>
       <w:pPr>
         <w:shd w:val="clear" w:color="auto" w:fill="FFFFFF"/>
-        <w:spacing w:after="0" w:line="360" w:lineRule="atLeast"/>
+        <w:spacing w:before="120" w:after="0" w:line="360" w:lineRule="atLeast"/>
         <w:textAlignment w:val="baseline"/>
         <w:rPr>
           <w:rFonts w:ascii="Arial" w:eastAsia="Times New Roman" w:hAnsi="Arial" w:cs="Arial"/>
@@ -525,19 +472,7 @@
     <w:p>
       <w:pPr>
         <w:shd w:val="clear" w:color="auto" w:fill="FFFFFF"/>
-        <w:spacing w:after="0" w:line="360" w:lineRule="atLeast"/>
-        <w:textAlignment w:val="baseline"/>
-        <w:rPr>
-          <w:rFonts w:ascii="Arial" w:eastAsia="Times New Roman" w:hAnsi="Arial" w:cs="Arial"/>
-          <w:sz w:val="24"/>
-          <w:szCs w:val="24"/>
-        </w:rPr>
-      </w:pPr>
-    </w:p>
-    <w:p>
-      <w:pPr>
-        <w:shd w:val="clear" w:color="auto" w:fill="FFFFFF"/>
-        <w:spacing w:after="0" w:line="360" w:lineRule="atLeast"/>
+        <w:spacing w:before="120" w:after="0" w:line="360" w:lineRule="atLeast"/>
         <w:textAlignment w:val="baseline"/>
         <w:rPr>
           <w:rFonts w:ascii="Arial" w:eastAsia="Times New Roman" w:hAnsi="Arial" w:cs="Arial"/>
@@ -593,7 +528,7 @@
     <w:p>
       <w:pPr>
         <w:shd w:val="clear" w:color="auto" w:fill="FFFFFF"/>
-        <w:spacing w:after="0" w:line="360" w:lineRule="atLeast"/>
+        <w:spacing w:before="120" w:after="0" w:line="360" w:lineRule="atLeast"/>
         <w:textAlignment w:val="baseline"/>
         <w:rPr>
           <w:rFonts w:ascii="Arial" w:eastAsia="Times New Roman" w:hAnsi="Arial" w:cs="Arial"/>
@@ -641,22 +576,14 @@
     <w:p>
       <w:pPr>
         <w:shd w:val="clear" w:color="auto" w:fill="FFFFFF"/>
-        <w:spacing w:after="0" w:line="360" w:lineRule="atLeast"/>
-        <w:textAlignment w:val="baseline"/>
-        <w:rPr>
-          <w:rFonts w:ascii="Arial" w:eastAsia="Times New Roman" w:hAnsi="Arial" w:cs="Arial"/>
-          <w:sz w:val="24"/>
-          <w:szCs w:val="24"/>
-        </w:rPr>
-      </w:pPr>
-      <w:r>
-        <w:rPr>
-          <w:rFonts w:ascii="Arial" w:eastAsia="Times New Roman" w:hAnsi="Arial" w:cs="Arial"/>
-          <w:sz w:val="24"/>
-          <w:szCs w:val="24"/>
-        </w:rPr>
-        <w:br/>
-      </w:r>
+        <w:spacing w:before="120" w:after="0" w:line="360" w:lineRule="atLeast"/>
+        <w:textAlignment w:val="baseline"/>
+        <w:rPr>
+          <w:rFonts w:ascii="Arial" w:eastAsia="Times New Roman" w:hAnsi="Arial" w:cs="Arial"/>
+          <w:sz w:val="24"/>
+          <w:szCs w:val="24"/>
+        </w:rPr>
+      </w:pPr>
       <w:proofErr w:type="spellStart"/>
       <w:r>
         <w:rPr>
@@ -689,25 +616,7 @@
           <w:sz w:val="24"/>
           <w:szCs w:val="24"/>
         </w:rPr>
-        <w:t xml:space="preserve">Once downloaded and executed, the installer will install the current release of R and </w:t>
-      </w:r>
-      <w:proofErr w:type="gramStart"/>
-      <w:r>
-        <w:rPr>
-          <w:rFonts w:ascii="Arial" w:eastAsia="Times New Roman" w:hAnsi="Arial" w:cs="Arial"/>
-          <w:sz w:val="24"/>
-          <w:szCs w:val="24"/>
-        </w:rPr>
-        <w:t>a</w:t>
-      </w:r>
-      <w:proofErr w:type="gramEnd"/>
-      <w:r>
-        <w:rPr>
-          <w:rFonts w:ascii="Arial" w:eastAsia="Times New Roman" w:hAnsi="Arial" w:cs="Arial"/>
-          <w:sz w:val="24"/>
-          <w:szCs w:val="24"/>
-        </w:rPr>
-        <w:t xml:space="preserve"> </w:t>
+        <w:t xml:space="preserve">Once downloaded and executed, the installer will install the current release of R and a </w:t>
       </w:r>
       <w:proofErr w:type="spellStart"/>
       <w:r>
@@ -731,19 +640,7 @@
     <w:p>
       <w:pPr>
         <w:shd w:val="clear" w:color="auto" w:fill="FFFFFF"/>
-        <w:spacing w:after="0" w:line="360" w:lineRule="atLeast"/>
-        <w:textAlignment w:val="baseline"/>
-        <w:rPr>
-          <w:rFonts w:ascii="Arial" w:eastAsia="Times New Roman" w:hAnsi="Arial" w:cs="Arial"/>
-          <w:sz w:val="24"/>
-          <w:szCs w:val="24"/>
-        </w:rPr>
-      </w:pPr>
-    </w:p>
-    <w:p>
-      <w:pPr>
-        <w:shd w:val="clear" w:color="auto" w:fill="FFFFFF"/>
-        <w:spacing w:after="0" w:line="360" w:lineRule="atLeast"/>
+        <w:spacing w:before="120" w:after="0" w:line="360" w:lineRule="atLeast"/>
         <w:textAlignment w:val="baseline"/>
         <w:rPr>
           <w:rFonts w:ascii="Arial" w:eastAsia="Times New Roman" w:hAnsi="Arial" w:cs="Arial"/>
@@ -805,9 +702,8 @@
           <w:szCs w:val="36"/>
           <w:bdr w:val="none" w:sz="0" w:space="0" w:color="auto" w:frame="1"/>
         </w:rPr>
-        <w:t xml:space="preserve">3. Download </w:t>
-      </w:r>
-      <w:proofErr w:type="spellStart"/>
+        <w:t>3. Download R</w:t>
+      </w:r>
       <w:r>
         <w:rPr>
           <w:rFonts w:ascii="Arial" w:eastAsia="Times New Roman" w:hAnsi="Arial" w:cs="Arial"/>
@@ -817,99 +713,342 @@
           <w:szCs w:val="36"/>
           <w:bdr w:val="none" w:sz="0" w:space="0" w:color="auto" w:frame="1"/>
         </w:rPr>
-        <w:t>R</w:t>
-      </w:r>
-      <w:r>
-        <w:rPr>
-          <w:rFonts w:ascii="Arial" w:eastAsia="Times New Roman" w:hAnsi="Arial" w:cs="Arial"/>
-          <w:b/>
-          <w:bCs/>
-          <w:sz w:val="36"/>
-          <w:szCs w:val="36"/>
-          <w:bdr w:val="none" w:sz="0" w:space="0" w:color="auto" w:frame="1"/>
-        </w:rPr>
         <w:t>Studio</w:t>
       </w:r>
+    </w:p>
+    <w:p>
+      <w:pPr>
+        <w:shd w:val="clear" w:color="auto" w:fill="FFFFFF"/>
+        <w:spacing w:after="0" w:line="360" w:lineRule="atLeast"/>
+        <w:textAlignment w:val="baseline"/>
+        <w:rPr>
+          <w:rFonts w:ascii="Arial" w:eastAsia="Times New Roman" w:hAnsi="Arial" w:cs="Arial"/>
+          <w:sz w:val="24"/>
+          <w:szCs w:val="24"/>
+        </w:rPr>
+      </w:pPr>
+      <w:r>
+        <w:rPr>
+          <w:rFonts w:ascii="Arial" w:eastAsia="Times New Roman" w:hAnsi="Arial" w:cs="Arial"/>
+          <w:sz w:val="24"/>
+          <w:szCs w:val="24"/>
+        </w:rPr>
+        <w:t>Please download the latest version of RStudio (</w:t>
+      </w:r>
+      <w:r>
+        <w:rPr>
+          <w:rFonts w:ascii="Arial" w:eastAsia="Times New Roman" w:hAnsi="Arial" w:cs="Arial"/>
+          <w:sz w:val="24"/>
+          <w:szCs w:val="24"/>
+        </w:rPr>
+        <w:t>1</w:t>
+      </w:r>
+      <w:r>
+        <w:rPr>
+          <w:rFonts w:ascii="Arial" w:eastAsia="Times New Roman" w:hAnsi="Arial" w:cs="Arial"/>
+          <w:sz w:val="24"/>
+          <w:szCs w:val="24"/>
+        </w:rPr>
+        <w:t>.</w:t>
+      </w:r>
+      <w:r>
+        <w:rPr>
+          <w:rFonts w:ascii="Arial" w:eastAsia="Times New Roman" w:hAnsi="Arial" w:cs="Arial"/>
+          <w:sz w:val="24"/>
+          <w:szCs w:val="24"/>
+        </w:rPr>
+        <w:t>1</w:t>
+      </w:r>
+      <w:r>
+        <w:rPr>
+          <w:rFonts w:ascii="Arial" w:eastAsia="Times New Roman" w:hAnsi="Arial" w:cs="Arial"/>
+          <w:sz w:val="24"/>
+          <w:szCs w:val="24"/>
+        </w:rPr>
+        <w:t>.</w:t>
+      </w:r>
+      <w:r>
+        <w:rPr>
+          <w:rFonts w:ascii="Arial" w:eastAsia="Times New Roman" w:hAnsi="Arial" w:cs="Arial"/>
+          <w:sz w:val="24"/>
+          <w:szCs w:val="24"/>
+        </w:rPr>
+        <w:t>463</w:t>
+      </w:r>
+      <w:r>
+        <w:rPr>
+          <w:rFonts w:ascii="Arial" w:eastAsia="Times New Roman" w:hAnsi="Arial" w:cs="Arial"/>
+          <w:sz w:val="24"/>
+          <w:szCs w:val="24"/>
+        </w:rPr>
+        <w:t xml:space="preserve">) from the </w:t>
+      </w:r>
+      <w:proofErr w:type="spellStart"/>
+      <w:r>
+        <w:rPr>
+          <w:rFonts w:ascii="Arial" w:eastAsia="Times New Roman" w:hAnsi="Arial" w:cs="Arial"/>
+          <w:sz w:val="24"/>
+          <w:szCs w:val="24"/>
+        </w:rPr>
+        <w:t>Rstudio</w:t>
+      </w:r>
       <w:proofErr w:type="spellEnd"/>
-    </w:p>
-    <w:p>
-      <w:pPr>
-        <w:shd w:val="clear" w:color="auto" w:fill="FFFFFF"/>
-        <w:spacing w:after="225" w:line="360" w:lineRule="atLeast"/>
-        <w:textAlignment w:val="baseline"/>
-        <w:rPr>
-          <w:rFonts w:ascii="Arial" w:eastAsia="Times New Roman" w:hAnsi="Arial" w:cs="Arial"/>
-          <w:sz w:val="24"/>
-          <w:szCs w:val="24"/>
-        </w:rPr>
-      </w:pPr>
-      <w:r>
-        <w:rPr>
-          <w:rFonts w:ascii="Arial" w:eastAsia="Times New Roman" w:hAnsi="Arial" w:cs="Arial"/>
-          <w:sz w:val="24"/>
-          <w:szCs w:val="24"/>
-        </w:rPr>
-        <w:t xml:space="preserve">Please download the latest version of </w:t>
-      </w:r>
-      <w:proofErr w:type="spellStart"/>
-      <w:r>
-        <w:rPr>
-          <w:rFonts w:ascii="Arial" w:eastAsia="Times New Roman" w:hAnsi="Arial" w:cs="Arial"/>
-          <w:sz w:val="24"/>
-          <w:szCs w:val="24"/>
-        </w:rPr>
-        <w:t>RStudio</w:t>
-      </w:r>
-      <w:proofErr w:type="spellEnd"/>
-      <w:r>
-        <w:rPr>
-          <w:rFonts w:ascii="Arial" w:eastAsia="Times New Roman" w:hAnsi="Arial" w:cs="Arial"/>
-          <w:sz w:val="24"/>
-          <w:szCs w:val="24"/>
-        </w:rPr>
-        <w:t xml:space="preserve"> (0.99.902) from the </w:t>
-      </w:r>
-      <w:proofErr w:type="spellStart"/>
-      <w:r>
-        <w:rPr>
-          <w:rFonts w:ascii="Arial" w:eastAsia="Times New Roman" w:hAnsi="Arial" w:cs="Arial"/>
-          <w:sz w:val="24"/>
-          <w:szCs w:val="24"/>
-        </w:rPr>
-        <w:t>Rstudio</w:t>
-      </w:r>
-      <w:proofErr w:type="spellEnd"/>
-      <w:r>
-        <w:rPr>
-          <w:rFonts w:ascii="Arial" w:eastAsia="Times New Roman" w:hAnsi="Arial" w:cs="Arial"/>
-          <w:sz w:val="24"/>
-          <w:szCs w:val="24"/>
-        </w:rPr>
-        <w:t xml:space="preserve"> website corresponding to your operating system: </w:t>
+      <w:r>
+        <w:rPr>
+          <w:rFonts w:ascii="Arial" w:eastAsia="Times New Roman" w:hAnsi="Arial" w:cs="Arial"/>
+          <w:sz w:val="24"/>
+          <w:szCs w:val="24"/>
+        </w:rPr>
+        <w:t xml:space="preserve"> website corresponding to your operating system:</w:t>
+      </w:r>
+      <w:r>
+        <w:rPr>
+          <w:rFonts w:ascii="Arial" w:eastAsia="Times New Roman" w:hAnsi="Arial" w:cs="Arial"/>
+          <w:sz w:val="24"/>
+          <w:szCs w:val="24"/>
+        </w:rPr>
+        <w:t xml:space="preserve"> </w:t>
+      </w:r>
+    </w:p>
+    <w:p>
+      <w:pPr>
+        <w:shd w:val="clear" w:color="auto" w:fill="FFFFFF"/>
+        <w:spacing w:after="0" w:line="360" w:lineRule="atLeast"/>
+        <w:textAlignment w:val="baseline"/>
+        <w:rPr>
+          <w:rFonts w:ascii="Arial" w:eastAsia="Times New Roman" w:hAnsi="Arial" w:cs="Arial"/>
+          <w:sz w:val="24"/>
+          <w:szCs w:val="24"/>
+        </w:rPr>
+      </w:pPr>
+      <w:r>
+        <w:rPr>
+          <w:rFonts w:ascii="Arial" w:eastAsia="Times New Roman" w:hAnsi="Arial" w:cs="Arial"/>
+          <w:sz w:val="24"/>
+          <w:szCs w:val="24"/>
+        </w:rPr>
+        <w:t>•</w:t>
+      </w:r>
+      <w:r>
+        <w:rPr>
+          <w:rFonts w:ascii="Arial" w:eastAsia="Times New Roman" w:hAnsi="Arial" w:cs="Arial"/>
+          <w:sz w:val="24"/>
+          <w:szCs w:val="24"/>
+        </w:rPr>
+        <w:tab/>
+      </w:r>
+      <w:r>
+        <w:rPr>
+          <w:rFonts w:ascii="Arial" w:eastAsia="Times New Roman" w:hAnsi="Arial" w:cs="Arial"/>
+          <w:b/>
+          <w:color w:val="C00000"/>
+          <w:sz w:val="24"/>
+          <w:szCs w:val="24"/>
+        </w:rPr>
+        <w:t xml:space="preserve">Windows install </w:t>
+      </w:r>
+      <w:r>
+        <w:rPr>
+          <w:rFonts w:ascii="Arial" w:eastAsia="Times New Roman" w:hAnsi="Arial" w:cs="Arial"/>
+          <w:b/>
+          <w:sz w:val="24"/>
+          <w:szCs w:val="24"/>
+        </w:rPr>
+        <w:t>–</w:t>
+      </w:r>
+      <w:r>
+        <w:rPr>
+          <w:rFonts w:ascii="Arial" w:eastAsia="Times New Roman" w:hAnsi="Arial" w:cs="Arial"/>
+          <w:sz w:val="24"/>
+          <w:szCs w:val="24"/>
+        </w:rPr>
+        <w:t xml:space="preserve"> </w:t>
       </w:r>
       <w:hyperlink r:id="rId9" w:history="1">
         <w:r>
           <w:rPr>
             <w:rStyle w:val="Hyperlink"/>
             <w:rFonts w:ascii="Arial" w:eastAsia="Times New Roman" w:hAnsi="Arial" w:cs="Arial"/>
-            <w:color w:val="0000FF"/>
             <w:sz w:val="24"/>
             <w:szCs w:val="24"/>
           </w:rPr>
-          <w:t>https://www.rstudio.com/products/rstudio/download/</w:t>
+          <w:t>https://download1.rstudio.org/RStudio-1.1.463.exe</w:t>
         </w:r>
       </w:hyperlink>
     </w:p>
     <w:p>
       <w:pPr>
         <w:shd w:val="clear" w:color="auto" w:fill="FFFFFF"/>
-        <w:spacing w:before="480" w:after="0" w:line="450" w:lineRule="atLeast"/>
-        <w:textAlignment w:val="baseline"/>
-        <w:outlineLvl w:val="3"/>
-        <w:rPr>
-          <w:rFonts w:ascii="Arial" w:eastAsia="Times New Roman" w:hAnsi="Arial" w:cs="Arial"/>
-          <w:sz w:val="36"/>
-          <w:szCs w:val="36"/>
+        <w:spacing w:after="0" w:line="360" w:lineRule="atLeast"/>
+        <w:textAlignment w:val="baseline"/>
+        <w:rPr>
+          <w:rFonts w:ascii="Arial" w:eastAsia="Times New Roman" w:hAnsi="Arial" w:cs="Arial"/>
+          <w:sz w:val="24"/>
+          <w:szCs w:val="24"/>
+        </w:rPr>
+      </w:pPr>
+      <w:r>
+        <w:rPr>
+          <w:rFonts w:ascii="Arial" w:eastAsia="Times New Roman" w:hAnsi="Arial" w:cs="Arial"/>
+          <w:sz w:val="24"/>
+          <w:szCs w:val="24"/>
+        </w:rPr>
+        <w:t>•</w:t>
+      </w:r>
+      <w:r>
+        <w:rPr>
+          <w:rFonts w:ascii="Arial" w:eastAsia="Times New Roman" w:hAnsi="Arial" w:cs="Arial"/>
+          <w:sz w:val="24"/>
+          <w:szCs w:val="24"/>
+        </w:rPr>
+        <w:tab/>
+      </w:r>
+      <w:r>
+        <w:rPr>
+          <w:rFonts w:ascii="Arial" w:eastAsia="Times New Roman" w:hAnsi="Arial" w:cs="Arial"/>
+          <w:b/>
+          <w:color w:val="C00000"/>
+          <w:sz w:val="24"/>
+          <w:szCs w:val="24"/>
+        </w:rPr>
+        <w:t>Macintosh install</w:t>
+      </w:r>
+      <w:r>
+        <w:rPr>
+          <w:rFonts w:ascii="Arial" w:eastAsia="Times New Roman" w:hAnsi="Arial" w:cs="Arial"/>
+          <w:color w:val="C00000"/>
+          <w:sz w:val="24"/>
+          <w:szCs w:val="24"/>
+        </w:rPr>
+        <w:t xml:space="preserve"> </w:t>
+      </w:r>
+      <w:r>
+        <w:rPr>
+          <w:rFonts w:ascii="Arial" w:eastAsia="Times New Roman" w:hAnsi="Arial" w:cs="Arial"/>
+          <w:sz w:val="24"/>
+          <w:szCs w:val="24"/>
+        </w:rPr>
+        <w:t>–</w:t>
+      </w:r>
+      <w:r>
+        <w:rPr>
+          <w:rFonts w:ascii="Arial" w:eastAsia="Times New Roman" w:hAnsi="Arial" w:cs="Arial"/>
+          <w:sz w:val="24"/>
+          <w:szCs w:val="24"/>
+        </w:rPr>
+        <w:t xml:space="preserve"> </w:t>
+      </w:r>
+      <w:hyperlink r:id="rId10" w:history="1">
+        <w:r>
+          <w:rPr>
+            <w:rStyle w:val="Hyperlink"/>
+            <w:rFonts w:ascii="Arial" w:eastAsia="Times New Roman" w:hAnsi="Arial" w:cs="Arial"/>
+            <w:sz w:val="24"/>
+            <w:szCs w:val="24"/>
+          </w:rPr>
+          <w:t>https://download1.rstudio.org/RStudio-1.1.463.dmg</w:t>
+        </w:r>
+      </w:hyperlink>
+    </w:p>
+    <w:p>
+      <w:pPr>
+        <w:shd w:val="clear" w:color="auto" w:fill="FFFFFF"/>
+        <w:spacing w:after="0" w:line="360" w:lineRule="atLeast"/>
+        <w:textAlignment w:val="baseline"/>
+        <w:rPr>
+          <w:rFonts w:ascii="Arial" w:eastAsia="Times New Roman" w:hAnsi="Arial" w:cs="Arial"/>
+          <w:sz w:val="24"/>
+          <w:szCs w:val="24"/>
+        </w:rPr>
+      </w:pPr>
+      <w:r>
+        <w:rPr>
+          <w:rFonts w:ascii="Arial" w:eastAsia="Times New Roman" w:hAnsi="Arial" w:cs="Arial"/>
+          <w:sz w:val="24"/>
+          <w:szCs w:val="24"/>
+        </w:rPr>
+        <w:t>•</w:t>
+      </w:r>
+      <w:r>
+        <w:rPr>
+          <w:rFonts w:ascii="Arial" w:eastAsia="Times New Roman" w:hAnsi="Arial" w:cs="Arial"/>
+          <w:sz w:val="24"/>
+          <w:szCs w:val="24"/>
+        </w:rPr>
+        <w:tab/>
+      </w:r>
+      <w:r>
+        <w:rPr>
+          <w:rFonts w:ascii="Arial" w:eastAsia="Times New Roman" w:hAnsi="Arial" w:cs="Arial"/>
+          <w:b/>
+          <w:color w:val="C00000"/>
+          <w:sz w:val="24"/>
+          <w:szCs w:val="24"/>
+        </w:rPr>
+        <w:t>Linux install</w:t>
+      </w:r>
+      <w:r>
+        <w:rPr>
+          <w:rFonts w:ascii="Arial" w:eastAsia="Times New Roman" w:hAnsi="Arial" w:cs="Arial"/>
+          <w:color w:val="C00000"/>
+          <w:sz w:val="24"/>
+          <w:szCs w:val="24"/>
+        </w:rPr>
+        <w:t xml:space="preserve"> </w:t>
+      </w:r>
+      <w:r>
+        <w:rPr>
+          <w:rFonts w:ascii="Arial" w:eastAsia="Times New Roman" w:hAnsi="Arial" w:cs="Arial"/>
+          <w:sz w:val="24"/>
+          <w:szCs w:val="24"/>
+        </w:rPr>
+        <w:t xml:space="preserve">– </w:t>
+      </w:r>
+      <w:hyperlink r:id="rId11" w:history="1">
+        <w:r>
+          <w:rPr>
+            <w:rStyle w:val="Hyperlink"/>
+            <w:rFonts w:ascii="Arial" w:eastAsia="Times New Roman" w:hAnsi="Arial" w:cs="Arial"/>
+            <w:sz w:val="24"/>
+            <w:szCs w:val="24"/>
+          </w:rPr>
+          <w:t>https://www.rstudio.com/products/rstudio/download/#download</w:t>
+        </w:r>
+      </w:hyperlink>
+    </w:p>
+    <w:p>
+      <w:pPr>
+        <w:shd w:val="clear" w:color="auto" w:fill="FFFFFF"/>
+        <w:spacing w:after="0" w:line="360" w:lineRule="atLeast"/>
+        <w:textAlignment w:val="baseline"/>
+        <w:rPr>
+          <w:rFonts w:ascii="Arial" w:eastAsia="Times New Roman" w:hAnsi="Arial" w:cs="Arial"/>
+          <w:sz w:val="24"/>
+          <w:szCs w:val="24"/>
+        </w:rPr>
+      </w:pPr>
+    </w:p>
+    <w:p>
+      <w:pPr>
+        <w:shd w:val="clear" w:color="auto" w:fill="FFFFFF"/>
+        <w:spacing w:after="0" w:line="360" w:lineRule="atLeast"/>
+        <w:textAlignment w:val="baseline"/>
+        <w:rPr>
+          <w:rFonts w:ascii="Arial" w:eastAsia="Times New Roman" w:hAnsi="Arial" w:cs="Arial"/>
+          <w:sz w:val="24"/>
+          <w:szCs w:val="24"/>
+        </w:rPr>
+      </w:pPr>
+    </w:p>
+    <w:p>
+      <w:pPr>
+        <w:shd w:val="clear" w:color="auto" w:fill="FFFFFF"/>
+        <w:spacing w:after="0" w:line="360" w:lineRule="atLeast"/>
+        <w:textAlignment w:val="baseline"/>
+        <w:rPr>
+          <w:rFonts w:ascii="Arial" w:eastAsia="Times New Roman" w:hAnsi="Arial" w:cs="Arial"/>
+          <w:sz w:val="24"/>
+          <w:szCs w:val="24"/>
         </w:rPr>
       </w:pPr>
       <w:r>
@@ -922,9 +1061,8 @@
           <w:bdr w:val="none" w:sz="0" w:space="0" w:color="auto" w:frame="1"/>
         </w:rPr>
         <w:lastRenderedPageBreak/>
-        <w:t xml:space="preserve">4. Install </w:t>
-      </w:r>
-      <w:proofErr w:type="spellStart"/>
+        <w:t>4. Install R</w:t>
+      </w:r>
       <w:r>
         <w:rPr>
           <w:rFonts w:ascii="Arial" w:eastAsia="Times New Roman" w:hAnsi="Arial" w:cs="Arial"/>
@@ -934,8 +1072,41 @@
           <w:szCs w:val="36"/>
           <w:bdr w:val="none" w:sz="0" w:space="0" w:color="auto" w:frame="1"/>
         </w:rPr>
-        <w:t>R</w:t>
-      </w:r>
+        <w:t>Studio</w:t>
+      </w:r>
+    </w:p>
+    <w:p>
+      <w:pPr>
+        <w:shd w:val="clear" w:color="auto" w:fill="FFFFFF"/>
+        <w:spacing w:after="225" w:line="360" w:lineRule="atLeast"/>
+        <w:textAlignment w:val="baseline"/>
+        <w:rPr>
+          <w:rFonts w:ascii="Arial" w:eastAsia="Times New Roman" w:hAnsi="Arial" w:cs="Arial"/>
+          <w:sz w:val="24"/>
+          <w:szCs w:val="24"/>
+        </w:rPr>
+      </w:pPr>
+      <w:r>
+        <w:rPr>
+          <w:rFonts w:ascii="Arial" w:eastAsia="Times New Roman" w:hAnsi="Arial" w:cs="Arial"/>
+          <w:sz w:val="24"/>
+          <w:szCs w:val="24"/>
+        </w:rPr>
+        <w:t>Double-click on the installation package and follow onscreen instructions to install RStudio into directory of your choice.</w:t>
+      </w:r>
+    </w:p>
+    <w:p>
+      <w:pPr>
+        <w:shd w:val="clear" w:color="auto" w:fill="FFFFFF"/>
+        <w:spacing w:after="0" w:line="450" w:lineRule="atLeast"/>
+        <w:textAlignment w:val="baseline"/>
+        <w:outlineLvl w:val="3"/>
+        <w:rPr>
+          <w:rFonts w:ascii="Arial" w:eastAsia="Times New Roman" w:hAnsi="Arial" w:cs="Arial"/>
+          <w:sz w:val="36"/>
+          <w:szCs w:val="36"/>
+        </w:rPr>
+      </w:pPr>
       <w:r>
         <w:rPr>
           <w:rFonts w:ascii="Arial" w:eastAsia="Times New Roman" w:hAnsi="Arial" w:cs="Arial"/>
@@ -945,60 +1116,8 @@
           <w:szCs w:val="36"/>
           <w:bdr w:val="none" w:sz="0" w:space="0" w:color="auto" w:frame="1"/>
         </w:rPr>
-        <w:t>Studio</w:t>
-      </w:r>
-      <w:proofErr w:type="spellEnd"/>
-    </w:p>
-    <w:p>
-      <w:pPr>
-        <w:shd w:val="clear" w:color="auto" w:fill="FFFFFF"/>
-        <w:spacing w:after="225" w:line="360" w:lineRule="atLeast"/>
-        <w:textAlignment w:val="baseline"/>
-        <w:rPr>
-          <w:rFonts w:ascii="Arial" w:eastAsia="Times New Roman" w:hAnsi="Arial" w:cs="Arial"/>
-          <w:sz w:val="24"/>
-          <w:szCs w:val="24"/>
-        </w:rPr>
-      </w:pPr>
-      <w:r>
-        <w:rPr>
-          <w:rFonts w:ascii="Arial" w:eastAsia="Times New Roman" w:hAnsi="Arial" w:cs="Arial"/>
-          <w:sz w:val="24"/>
-          <w:szCs w:val="24"/>
-        </w:rPr>
-        <w:t xml:space="preserve">Double-click on the installation package and follow onscreen instructions to install </w:t>
-      </w:r>
-      <w:proofErr w:type="spellStart"/>
-      <w:r>
-        <w:rPr>
-          <w:rFonts w:ascii="Arial" w:eastAsia="Times New Roman" w:hAnsi="Arial" w:cs="Arial"/>
-          <w:sz w:val="24"/>
-          <w:szCs w:val="24"/>
-        </w:rPr>
-        <w:t>RStudio</w:t>
-      </w:r>
-      <w:proofErr w:type="spellEnd"/>
-      <w:r>
-        <w:rPr>
-          <w:rFonts w:ascii="Arial" w:eastAsia="Times New Roman" w:hAnsi="Arial" w:cs="Arial"/>
-          <w:sz w:val="24"/>
-          <w:szCs w:val="24"/>
-        </w:rPr>
-        <w:t xml:space="preserve"> into directory of your choice.</w:t>
-      </w:r>
-    </w:p>
-    <w:p>
-      <w:pPr>
-        <w:shd w:val="clear" w:color="auto" w:fill="FFFFFF"/>
-        <w:spacing w:after="0" w:line="450" w:lineRule="atLeast"/>
-        <w:textAlignment w:val="baseline"/>
-        <w:outlineLvl w:val="3"/>
-        <w:rPr>
-          <w:rFonts w:ascii="Arial" w:eastAsia="Times New Roman" w:hAnsi="Arial" w:cs="Arial"/>
-          <w:sz w:val="36"/>
-          <w:szCs w:val="36"/>
-        </w:rPr>
-      </w:pPr>
+        <w:t>5</w:t>
+      </w:r>
       <w:r>
         <w:rPr>
           <w:rFonts w:ascii="Arial" w:eastAsia="Times New Roman" w:hAnsi="Arial" w:cs="Arial"/>
@@ -1008,56 +1127,27 @@
           <w:szCs w:val="36"/>
           <w:bdr w:val="none" w:sz="0" w:space="0" w:color="auto" w:frame="1"/>
         </w:rPr>
-        <w:t>5</w:t>
-      </w:r>
-      <w:r>
-        <w:rPr>
-          <w:rFonts w:ascii="Arial" w:eastAsia="Times New Roman" w:hAnsi="Arial" w:cs="Arial"/>
-          <w:b/>
-          <w:bCs/>
-          <w:sz w:val="36"/>
-          <w:szCs w:val="36"/>
-          <w:bdr w:val="none" w:sz="0" w:space="0" w:color="auto" w:frame="1"/>
-        </w:rPr>
         <w:t>. Run and test your installation</w:t>
       </w:r>
     </w:p>
     <w:p>
       <w:pPr>
         <w:shd w:val="clear" w:color="auto" w:fill="FFFFFF"/>
-        <w:spacing w:after="0" w:line="360" w:lineRule="atLeast"/>
-        <w:textAlignment w:val="baseline"/>
-        <w:rPr>
-          <w:rFonts w:ascii="Arial" w:eastAsia="Times New Roman" w:hAnsi="Arial" w:cs="Arial"/>
-          <w:sz w:val="24"/>
-          <w:szCs w:val="24"/>
-        </w:rPr>
-      </w:pPr>
-      <w:r>
-        <w:rPr>
-          <w:rFonts w:ascii="Arial" w:eastAsia="Times New Roman" w:hAnsi="Arial" w:cs="Arial"/>
-          <w:sz w:val="24"/>
-          <w:szCs w:val="24"/>
-        </w:rPr>
-        <w:t xml:space="preserve">After you open the </w:t>
-      </w:r>
-      <w:proofErr w:type="spellStart"/>
-      <w:r>
-        <w:rPr>
-          <w:rFonts w:ascii="Arial" w:eastAsia="Times New Roman" w:hAnsi="Arial" w:cs="Arial"/>
-          <w:sz w:val="24"/>
-          <w:szCs w:val="24"/>
-        </w:rPr>
-        <w:t>RStudio</w:t>
-      </w:r>
-      <w:proofErr w:type="spellEnd"/>
-      <w:r>
-        <w:rPr>
-          <w:rFonts w:ascii="Arial" w:eastAsia="Times New Roman" w:hAnsi="Arial" w:cs="Arial"/>
-          <w:sz w:val="24"/>
-          <w:szCs w:val="24"/>
-        </w:rPr>
-        <w:t xml:space="preserve"> you will have several windows depending on your system. The most commonly used windows are </w:t>
+        <w:spacing w:before="120" w:after="0" w:line="360" w:lineRule="atLeast"/>
+        <w:textAlignment w:val="baseline"/>
+        <w:rPr>
+          <w:rFonts w:ascii="Arial" w:eastAsia="Times New Roman" w:hAnsi="Arial" w:cs="Arial"/>
+          <w:sz w:val="24"/>
+          <w:szCs w:val="24"/>
+        </w:rPr>
+      </w:pPr>
+      <w:r>
+        <w:rPr>
+          <w:rFonts w:ascii="Arial" w:eastAsia="Times New Roman" w:hAnsi="Arial" w:cs="Arial"/>
+          <w:sz w:val="24"/>
+          <w:szCs w:val="24"/>
+        </w:rPr>
+        <w:t>After you open the RStudio you will have several windows depending on your system. The most commonly used windows are </w:t>
       </w:r>
       <w:r>
         <w:rPr>
@@ -1102,19 +1192,7 @@
     <w:p>
       <w:pPr>
         <w:shd w:val="clear" w:color="auto" w:fill="FFFFFF"/>
-        <w:spacing w:after="0" w:line="360" w:lineRule="atLeast"/>
-        <w:textAlignment w:val="baseline"/>
-        <w:rPr>
-          <w:rFonts w:ascii="Arial" w:eastAsia="Times New Roman" w:hAnsi="Arial" w:cs="Arial"/>
-          <w:sz w:val="24"/>
-          <w:szCs w:val="24"/>
-        </w:rPr>
-      </w:pPr>
-    </w:p>
-    <w:p>
-      <w:pPr>
-        <w:shd w:val="clear" w:color="auto" w:fill="FFFFFF"/>
-        <w:spacing w:after="0" w:line="360" w:lineRule="atLeast"/>
+        <w:spacing w:before="120" w:after="0" w:line="360" w:lineRule="atLeast"/>
         <w:textAlignment w:val="baseline"/>
         <w:rPr>
           <w:rFonts w:ascii="Arial" w:eastAsia="Times New Roman" w:hAnsi="Arial" w:cs="Arial"/>
@@ -1130,18 +1208,6 @@
         </w:rPr>
         <w:t>Let’s run few commands and get familiar with code execution. Type the following commands in the Console and execute:</w:t>
       </w:r>
-    </w:p>
-    <w:p>
-      <w:pPr>
-        <w:shd w:val="clear" w:color="auto" w:fill="FFFFFF"/>
-        <w:spacing w:after="0" w:line="360" w:lineRule="atLeast"/>
-        <w:textAlignment w:val="baseline"/>
-        <w:rPr>
-          <w:rFonts w:ascii="Arial" w:eastAsia="Times New Roman" w:hAnsi="Arial" w:cs="Arial"/>
-          <w:sz w:val="24"/>
-          <w:szCs w:val="24"/>
-        </w:rPr>
-      </w:pPr>
     </w:p>
     <w:p>
       <w:pPr>
@@ -1152,7 +1218,7 @@
           <w:right w:val="single" w:sz="6" w:space="11" w:color="DDDDDD"/>
         </w:pBdr>
         <w:shd w:val="clear" w:color="auto" w:fill="F5F5F5"/>
-        <w:spacing w:line="300" w:lineRule="atLeast"/>
+        <w:spacing w:before="120" w:line="300" w:lineRule="atLeast"/>
         <w:textAlignment w:val="baseline"/>
         <w:rPr>
           <w:rFonts w:ascii="Arial" w:eastAsia="Times New Roman" w:hAnsi="Arial" w:cs="Arial"/>
@@ -1243,7 +1309,6 @@
         </w:rPr>
         <w:br/>
       </w:r>
-      <w:proofErr w:type="gramStart"/>
       <w:r>
         <w:rPr>
           <w:rFonts w:ascii="Arial" w:eastAsia="Times New Roman" w:hAnsi="Arial" w:cs="Arial"/>
@@ -1253,9 +1318,33 @@
           <w:bdr w:val="none" w:sz="0" w:space="0" w:color="auto" w:frame="1"/>
           <w:shd w:val="clear" w:color="auto" w:fill="F9F2F4"/>
         </w:rPr>
-        <w:t>summary(</w:t>
-      </w:r>
-      <w:proofErr w:type="gramEnd"/>
+        <w:t xml:space="preserve">summary(CO2) </w:t>
+      </w:r>
+      <w:r>
+        <w:rPr>
+          <w:rFonts w:ascii="Arial" w:eastAsia="Times New Roman" w:hAnsi="Arial" w:cs="Arial"/>
+          <w:color w:val="C00000"/>
+          <w:sz w:val="24"/>
+          <w:szCs w:val="24"/>
+        </w:rPr>
+        <w:t> </w:t>
+      </w:r>
+      <w:r>
+        <w:rPr>
+          <w:rFonts w:ascii="Arial" w:eastAsia="Times New Roman" w:hAnsi="Arial" w:cs="Arial"/>
+          <w:sz w:val="24"/>
+          <w:szCs w:val="24"/>
+        </w:rPr>
+        <w:t># Get summary information for this dataset.</w:t>
+      </w:r>
+      <w:r>
+        <w:rPr>
+          <w:rFonts w:ascii="Arial" w:eastAsia="Times New Roman" w:hAnsi="Arial" w:cs="Arial"/>
+          <w:sz w:val="24"/>
+          <w:szCs w:val="24"/>
+        </w:rPr>
+        <w:br/>
+      </w:r>
       <w:r>
         <w:rPr>
           <w:rFonts w:ascii="Arial" w:eastAsia="Times New Roman" w:hAnsi="Arial" w:cs="Arial"/>
@@ -1265,56 +1354,7 @@
           <w:bdr w:val="none" w:sz="0" w:space="0" w:color="auto" w:frame="1"/>
           <w:shd w:val="clear" w:color="auto" w:fill="F9F2F4"/>
         </w:rPr>
-        <w:t xml:space="preserve">CO2) </w:t>
-      </w:r>
-      <w:r>
-        <w:rPr>
-          <w:rFonts w:ascii="Arial" w:eastAsia="Times New Roman" w:hAnsi="Arial" w:cs="Arial"/>
-          <w:color w:val="C00000"/>
-          <w:sz w:val="24"/>
-          <w:szCs w:val="24"/>
-        </w:rPr>
-        <w:t> </w:t>
-      </w:r>
-      <w:r>
-        <w:rPr>
-          <w:rFonts w:ascii="Arial" w:eastAsia="Times New Roman" w:hAnsi="Arial" w:cs="Arial"/>
-          <w:sz w:val="24"/>
-          <w:szCs w:val="24"/>
-        </w:rPr>
-        <w:t># Get summary information for this dataset.</w:t>
-      </w:r>
-      <w:r>
-        <w:rPr>
-          <w:rFonts w:ascii="Arial" w:eastAsia="Times New Roman" w:hAnsi="Arial" w:cs="Arial"/>
-          <w:sz w:val="24"/>
-          <w:szCs w:val="24"/>
-        </w:rPr>
-        <w:br/>
-      </w:r>
-      <w:proofErr w:type="gramStart"/>
-      <w:r>
-        <w:rPr>
-          <w:rFonts w:ascii="Arial" w:eastAsia="Times New Roman" w:hAnsi="Arial" w:cs="Arial"/>
-          <w:color w:val="C00000"/>
-          <w:sz w:val="21"/>
-          <w:szCs w:val="21"/>
-          <w:bdr w:val="none" w:sz="0" w:space="0" w:color="auto" w:frame="1"/>
-          <w:shd w:val="clear" w:color="auto" w:fill="F9F2F4"/>
-        </w:rPr>
-        <w:t>head(</w:t>
-      </w:r>
-      <w:proofErr w:type="gramEnd"/>
-      <w:r>
-        <w:rPr>
-          <w:rFonts w:ascii="Arial" w:eastAsia="Times New Roman" w:hAnsi="Arial" w:cs="Arial"/>
-          <w:color w:val="C00000"/>
-          <w:sz w:val="21"/>
-          <w:szCs w:val="21"/>
-          <w:bdr w:val="none" w:sz="0" w:space="0" w:color="auto" w:frame="1"/>
-          <w:shd w:val="clear" w:color="auto" w:fill="F9F2F4"/>
-        </w:rPr>
-        <w:t>CO2)</w:t>
+        <w:t>head(CO2)</w:t>
       </w:r>
       <w:r>
         <w:rPr>
@@ -1402,40 +1442,7 @@
           <w:szCs w:val="36"/>
           <w:bdr w:val="none" w:sz="0" w:space="0" w:color="auto" w:frame="1"/>
         </w:rPr>
-        <w:t>. Install</w:t>
-      </w:r>
-      <w:r>
-        <w:rPr>
-          <w:rFonts w:ascii="Arial" w:eastAsia="Times New Roman" w:hAnsi="Arial" w:cs="Arial"/>
-          <w:b/>
-          <w:bCs/>
-          <w:sz w:val="36"/>
-          <w:szCs w:val="36"/>
-          <w:bdr w:val="none" w:sz="0" w:space="0" w:color="auto" w:frame="1"/>
-        </w:rPr>
-        <w:t>ing</w:t>
-      </w:r>
-      <w:r>
-        <w:rPr>
-          <w:rFonts w:ascii="Arial" w:eastAsia="Times New Roman" w:hAnsi="Arial" w:cs="Arial"/>
-          <w:b/>
-          <w:bCs/>
-          <w:sz w:val="36"/>
-          <w:szCs w:val="36"/>
-          <w:bdr w:val="none" w:sz="0" w:space="0" w:color="auto" w:frame="1"/>
-        </w:rPr>
-        <w:t xml:space="preserve"> </w:t>
-      </w:r>
-      <w:r>
-        <w:rPr>
-          <w:rFonts w:ascii="Arial" w:eastAsia="Times New Roman" w:hAnsi="Arial" w:cs="Arial"/>
-          <w:b/>
-          <w:bCs/>
-          <w:sz w:val="36"/>
-          <w:szCs w:val="36"/>
-          <w:bdr w:val="none" w:sz="0" w:space="0" w:color="auto" w:frame="1"/>
-        </w:rPr>
-        <w:t>Seurat</w:t>
+        <w:t>. Installing Seurat</w:t>
       </w:r>
     </w:p>
     <w:p>
@@ -1473,7 +1480,7 @@
         </w:rPr>
         <w:t>R package Seurat (</w:t>
       </w:r>
-      <w:hyperlink r:id="rId10" w:history="1">
+      <w:hyperlink r:id="rId12" w:history="1">
         <w:r>
           <w:rPr>
             <w:rStyle w:val="Hyperlink"/>
@@ -1506,28 +1513,8 @@
           <w:sz w:val="24"/>
           <w:szCs w:val="24"/>
         </w:rPr>
-        <w:t xml:space="preserve"> Please install this package by copying the command below into the </w:t>
-      </w:r>
-      <w:proofErr w:type="spellStart"/>
-      <w:r>
-        <w:rPr>
-          <w:rFonts w:ascii="Arial" w:eastAsia="Times New Roman" w:hAnsi="Arial" w:cs="Arial"/>
-          <w:sz w:val="24"/>
-          <w:szCs w:val="24"/>
-        </w:rPr>
-        <w:t>RStudio</w:t>
-      </w:r>
-      <w:proofErr w:type="spellEnd"/>
-      <w:r>
-        <w:rPr>
-          <w:rFonts w:ascii="Arial" w:eastAsia="Times New Roman" w:hAnsi="Arial" w:cs="Arial"/>
-          <w:sz w:val="24"/>
-          <w:szCs w:val="24"/>
-        </w:rPr>
-        <w:t xml:space="preserve"> console:</w:t>
-      </w:r>
-      <w:bookmarkStart w:id="0" w:name="_GoBack"/>
-      <w:bookmarkEnd w:id="0"/>
+        <w:t xml:space="preserve"> Please install this package by copying the command below into the RStudio console:</w:t>
+      </w:r>
     </w:p>
     <w:p>
       <w:pPr>
@@ -1560,6 +1547,7 @@
         <w:t>install.packages</w:t>
       </w:r>
       <w:proofErr w:type="spellEnd"/>
+      <w:proofErr w:type="gramEnd"/>
       <w:r>
         <w:rPr>
           <w:rFonts w:ascii="Arial" w:eastAsia="Times New Roman" w:hAnsi="Arial" w:cs="Arial"/>
@@ -1569,28 +1557,16 @@
           <w:bdr w:val="none" w:sz="0" w:space="0" w:color="auto" w:frame="1"/>
           <w:shd w:val="clear" w:color="auto" w:fill="F9F2F4"/>
         </w:rPr>
-        <w:t>(</w:t>
-      </w:r>
-      <w:proofErr w:type="gramEnd"/>
-      <w:r>
-        <w:rPr>
-          <w:rFonts w:ascii="Arial" w:eastAsia="Times New Roman" w:hAnsi="Arial" w:cs="Arial"/>
-          <w:color w:val="C00000"/>
+        <w:t>(‘Seurat’)</w:t>
+      </w:r>
+      <w:r>
+        <w:rPr>
+          <w:rFonts w:ascii="Arial" w:eastAsia="Times New Roman" w:hAnsi="Arial" w:cs="Arial"/>
           <w:sz w:val="21"/>
           <w:szCs w:val="21"/>
           <w:bdr w:val="none" w:sz="0" w:space="0" w:color="auto" w:frame="1"/>
           <w:shd w:val="clear" w:color="auto" w:fill="F9F2F4"/>
         </w:rPr>
-        <w:t>‘Seurat’)</w:t>
-      </w:r>
-      <w:r>
-        <w:rPr>
-          <w:rFonts w:ascii="Arial" w:eastAsia="Times New Roman" w:hAnsi="Arial" w:cs="Arial"/>
-          <w:sz w:val="21"/>
-          <w:szCs w:val="21"/>
-          <w:bdr w:val="none" w:sz="0" w:space="0" w:color="auto" w:frame="1"/>
-          <w:shd w:val="clear" w:color="auto" w:fill="F9F2F4"/>
-        </w:rPr>
         <w:t xml:space="preserve"> </w:t>
       </w:r>
       <w:r>
@@ -1609,40 +1585,6 @@
         </w:rPr>
         <w:t>install the Seurat R package, and any dependencies</w:t>
       </w:r>
-    </w:p>
-    <w:p>
-      <w:pPr>
-        <w:shd w:val="clear" w:color="auto" w:fill="FFFFFF"/>
-        <w:spacing w:after="0" w:line="450" w:lineRule="atLeast"/>
-        <w:textAlignment w:val="baseline"/>
-        <w:outlineLvl w:val="3"/>
-        <w:rPr>
-          <w:rFonts w:ascii="Arial" w:eastAsia="Times New Roman" w:hAnsi="Arial" w:cs="Arial"/>
-          <w:sz w:val="24"/>
-          <w:szCs w:val="24"/>
-        </w:rPr>
-      </w:pPr>
-      <w:r>
-        <w:rPr>
-          <w:rFonts w:ascii="Arial" w:eastAsia="Times New Roman" w:hAnsi="Arial" w:cs="Arial"/>
-          <w:sz w:val="24"/>
-          <w:szCs w:val="24"/>
-        </w:rPr>
-        <w:t>If it asks you to update any packages please choose “yes”. Then test the Seurat install by running:</w:t>
-      </w:r>
-    </w:p>
-    <w:p>
-      <w:pPr>
-        <w:shd w:val="clear" w:color="auto" w:fill="FFFFFF"/>
-        <w:spacing w:after="0" w:line="450" w:lineRule="atLeast"/>
-        <w:textAlignment w:val="baseline"/>
-        <w:outlineLvl w:val="3"/>
-        <w:rPr>
-          <w:rFonts w:ascii="Arial" w:eastAsia="Times New Roman" w:hAnsi="Arial" w:cs="Arial"/>
-          <w:sz w:val="24"/>
-          <w:szCs w:val="24"/>
-        </w:rPr>
-      </w:pPr>
     </w:p>
     <w:p>
       <w:pPr>
@@ -1654,6 +1596,123 @@
         </w:pBdr>
         <w:shd w:val="clear" w:color="auto" w:fill="F5F5F5"/>
         <w:spacing w:line="300" w:lineRule="atLeast"/>
+        <w:textAlignment w:val="baseline"/>
+        <w:rPr>
+          <w:rFonts w:ascii="Arial" w:eastAsia="Times New Roman" w:hAnsi="Arial" w:cs="Arial"/>
+          <w:sz w:val="24"/>
+          <w:szCs w:val="24"/>
+        </w:rPr>
+      </w:pPr>
+      <w:proofErr w:type="spellStart"/>
+      <w:proofErr w:type="gramStart"/>
+      <w:r>
+        <w:rPr>
+          <w:rFonts w:ascii="Arial" w:eastAsia="Times New Roman" w:hAnsi="Arial" w:cs="Arial"/>
+          <w:color w:val="C00000"/>
+          <w:sz w:val="21"/>
+          <w:szCs w:val="21"/>
+          <w:bdr w:val="none" w:sz="0" w:space="0" w:color="auto" w:frame="1"/>
+          <w:shd w:val="clear" w:color="auto" w:fill="F9F2F4"/>
+        </w:rPr>
+        <w:t>install.packages</w:t>
+      </w:r>
+      <w:proofErr w:type="spellEnd"/>
+      <w:proofErr w:type="gramEnd"/>
+      <w:r>
+        <w:rPr>
+          <w:rFonts w:ascii="Arial" w:eastAsia="Times New Roman" w:hAnsi="Arial" w:cs="Arial"/>
+          <w:color w:val="C00000"/>
+          <w:sz w:val="21"/>
+          <w:szCs w:val="21"/>
+          <w:bdr w:val="none" w:sz="0" w:space="0" w:color="auto" w:frame="1"/>
+          <w:shd w:val="clear" w:color="auto" w:fill="F9F2F4"/>
+        </w:rPr>
+        <w:t>(‘</w:t>
+      </w:r>
+      <w:proofErr w:type="spellStart"/>
+      <w:r>
+        <w:rPr>
+          <w:rFonts w:ascii="Arial" w:eastAsia="Times New Roman" w:hAnsi="Arial" w:cs="Arial"/>
+          <w:color w:val="C00000"/>
+          <w:sz w:val="21"/>
+          <w:szCs w:val="21"/>
+          <w:bdr w:val="none" w:sz="0" w:space="0" w:color="auto" w:frame="1"/>
+          <w:shd w:val="clear" w:color="auto" w:fill="F9F2F4"/>
+        </w:rPr>
+        <w:t>dplyr</w:t>
+      </w:r>
+      <w:proofErr w:type="spellEnd"/>
+      <w:r>
+        <w:rPr>
+          <w:rFonts w:ascii="Arial" w:eastAsia="Times New Roman" w:hAnsi="Arial" w:cs="Arial"/>
+          <w:color w:val="C00000"/>
+          <w:sz w:val="21"/>
+          <w:szCs w:val="21"/>
+          <w:bdr w:val="none" w:sz="0" w:space="0" w:color="auto" w:frame="1"/>
+          <w:shd w:val="clear" w:color="auto" w:fill="F9F2F4"/>
+        </w:rPr>
+        <w:t>’)</w:t>
+      </w:r>
+      <w:r>
+        <w:rPr>
+          <w:rFonts w:ascii="Arial" w:eastAsia="Times New Roman" w:hAnsi="Arial" w:cs="Arial"/>
+          <w:sz w:val="21"/>
+          <w:szCs w:val="21"/>
+          <w:bdr w:val="none" w:sz="0" w:space="0" w:color="auto" w:frame="1"/>
+          <w:shd w:val="clear" w:color="auto" w:fill="F9F2F4"/>
+        </w:rPr>
+        <w:t xml:space="preserve"> </w:t>
+      </w:r>
+      <w:r>
+        <w:rPr>
+          <w:rFonts w:ascii="Arial" w:eastAsia="Times New Roman" w:hAnsi="Arial" w:cs="Arial"/>
+          <w:sz w:val="24"/>
+          <w:szCs w:val="24"/>
+        </w:rPr>
+        <w:t xml:space="preserve"> # This will </w:t>
+      </w:r>
+      <w:r>
+        <w:rPr>
+          <w:rFonts w:ascii="Arial" w:eastAsia="Times New Roman" w:hAnsi="Arial" w:cs="Arial"/>
+          <w:sz w:val="24"/>
+          <w:szCs w:val="24"/>
+        </w:rPr>
+        <w:t>install the Seurat R package, and any dependencies</w:t>
+      </w:r>
+    </w:p>
+    <w:p>
+      <w:pPr>
+        <w:shd w:val="clear" w:color="auto" w:fill="FFFFFF"/>
+        <w:spacing w:before="120" w:after="0" w:line="450" w:lineRule="atLeast"/>
+        <w:textAlignment w:val="baseline"/>
+        <w:outlineLvl w:val="3"/>
+        <w:rPr>
+          <w:rFonts w:ascii="Arial" w:eastAsia="Times New Roman" w:hAnsi="Arial" w:cs="Arial"/>
+          <w:sz w:val="24"/>
+          <w:szCs w:val="24"/>
+        </w:rPr>
+      </w:pPr>
+      <w:r>
+        <w:rPr>
+          <w:rFonts w:ascii="Arial" w:eastAsia="Times New Roman" w:hAnsi="Arial" w:cs="Arial"/>
+          <w:sz w:val="24"/>
+          <w:szCs w:val="24"/>
+        </w:rPr>
+        <w:t>If it asks you to update any packages please choose “yes”. Then test the Seurat install by running:</w:t>
+      </w:r>
+      <w:bookmarkStart w:id="0" w:name="_GoBack"/>
+      <w:bookmarkEnd w:id="0"/>
+    </w:p>
+    <w:p>
+      <w:pPr>
+        <w:pBdr>
+          <w:top w:val="single" w:sz="6" w:space="8" w:color="DDDDDD"/>
+          <w:left w:val="single" w:sz="6" w:space="11" w:color="DDDDDD"/>
+          <w:bottom w:val="single" w:sz="6" w:space="8" w:color="DDDDDD"/>
+          <w:right w:val="single" w:sz="6" w:space="11" w:color="DDDDDD"/>
+        </w:pBdr>
+        <w:shd w:val="clear" w:color="auto" w:fill="F5F5F5"/>
+        <w:spacing w:before="120" w:line="300" w:lineRule="atLeast"/>
         <w:textAlignment w:val="baseline"/>
         <w:rPr>
           <w:rFonts w:ascii="Arial" w:eastAsia="Times New Roman" w:hAnsi="Arial" w:cs="Arial"/>
@@ -1828,8 +1887,7 @@
           <w:u w:val="single"/>
         </w:rPr>
       </w:pPr>
-      <w:hyperlink r:id="rId11" w:history="1">
-        <w:proofErr w:type="spellStart"/>
+      <w:hyperlink r:id="rId13" w:history="1">
         <w:r>
           <w:rPr>
             <w:rFonts w:ascii="Arial" w:eastAsia="Times New Roman" w:hAnsi="Arial" w:cs="Arial"/>
@@ -1839,19 +1897,7 @@
             <w:u w:val="single"/>
             <w:bdr w:val="none" w:sz="0" w:space="0" w:color="auto" w:frame="1"/>
           </w:rPr>
-          <w:t>RStudio</w:t>
-        </w:r>
-        <w:proofErr w:type="spellEnd"/>
-        <w:r>
-          <w:rPr>
-            <w:rFonts w:ascii="Arial" w:eastAsia="Times New Roman" w:hAnsi="Arial" w:cs="Arial"/>
-            <w:color w:val="0000FF"/>
-            <w:sz w:val="24"/>
-            <w:szCs w:val="24"/>
-            <w:u w:val="single"/>
-            <w:bdr w:val="none" w:sz="0" w:space="0" w:color="auto" w:frame="1"/>
-          </w:rPr>
-          <w:t xml:space="preserve"> Support</w:t>
+          <w:t>RStudio Support</w:t>
         </w:r>
       </w:hyperlink>
     </w:p>
@@ -1878,7 +1924,7 @@
           <w:szCs w:val="24"/>
         </w:rPr>
       </w:pPr>
-      <w:hyperlink r:id="rId12" w:history="1">
+      <w:hyperlink r:id="rId14" w:history="1">
         <w:r>
           <w:rPr>
             <w:rStyle w:val="Hyperlink"/>
@@ -1914,8 +1960,7 @@
           <w:szCs w:val="24"/>
         </w:rPr>
       </w:pPr>
-      <w:hyperlink r:id="rId13" w:history="1">
-        <w:proofErr w:type="spellStart"/>
+      <w:hyperlink r:id="rId15" w:history="1">
         <w:r>
           <w:rPr>
             <w:rStyle w:val="Hyperlink"/>
@@ -1924,18 +1969,7 @@
             <w:szCs w:val="24"/>
             <w:bdr w:val="none" w:sz="0" w:space="0" w:color="auto" w:frame="1"/>
           </w:rPr>
-          <w:t>RStudio</w:t>
-        </w:r>
-        <w:proofErr w:type="spellEnd"/>
-        <w:r>
-          <w:rPr>
-            <w:rStyle w:val="Hyperlink"/>
-            <w:rFonts w:ascii="Arial" w:eastAsia="Times New Roman" w:hAnsi="Arial" w:cs="Arial"/>
-            <w:sz w:val="24"/>
-            <w:szCs w:val="24"/>
-            <w:bdr w:val="none" w:sz="0" w:space="0" w:color="auto" w:frame="1"/>
-          </w:rPr>
-          <w:t xml:space="preserve"> Cheat Sheets</w:t>
+          <w:t>RStudio Cheat Sheets</w:t>
         </w:r>
       </w:hyperlink>
     </w:p>
@@ -1963,7 +1997,7 @@
           <w:u w:val="single"/>
         </w:rPr>
       </w:pPr>
-      <w:hyperlink r:id="rId14" w:history="1">
+      <w:hyperlink r:id="rId16" w:history="1">
         <w:r>
           <w:rPr>
             <w:rFonts w:ascii="Arial" w:eastAsia="Times New Roman" w:hAnsi="Arial" w:cs="Arial"/>
@@ -2011,7 +2045,7 @@
           <w:u w:val="single"/>
         </w:rPr>
       </w:pPr>
-      <w:hyperlink r:id="rId15" w:history="1">
+      <w:hyperlink r:id="rId17" w:history="1">
         <w:r>
           <w:rPr>
             <w:rFonts w:ascii="Arial" w:eastAsia="Times New Roman" w:hAnsi="Arial" w:cs="Arial"/>
@@ -2039,8 +2073,8 @@
       </w:hyperlink>
     </w:p>
     <w:sectPr>
-      <w:headerReference w:type="default" r:id="rId16"/>
-      <w:footerReference w:type="default" r:id="rId17"/>
+      <w:headerReference w:type="default" r:id="rId18"/>
+      <w:footerReference w:type="default" r:id="rId19"/>
       <w:pgSz w:w="12240" w:h="15840"/>
       <w:pgMar w:top="1440" w:right="1440" w:bottom="1440" w:left="1440" w:header="720" w:footer="720" w:gutter="0"/>
       <w:cols w:space="720"/>
@@ -2051,7 +2085,7 @@
 </file>
 
 <file path=word/endnotes.xml><?xml version="1.0" encoding="utf-8"?>
-<w:endnotes xmlns:wpc="http://schemas.microsoft.com/office/word/2010/wordprocessingCanvas" xmlns:cx="http://schemas.microsoft.com/office/drawing/2014/chartex" xmlns:cx1="http://schemas.microsoft.com/office/drawing/2015/9/8/chartex" xmlns:mc="http://schemas.openxmlformats.org/markup-compatibility/2006" xmlns:o="urn:schemas-microsoft-com:office:office" xmlns:r="http://schemas.openxmlformats.org/officeDocument/2006/relationships" xmlns:m="http://schemas.openxmlformats.org/officeDocument/2006/math" xmlns:v="urn:schemas-microsoft-com:vml" xmlns:wp14="http://schemas.microsoft.com/office/word/2010/wordprocessingDrawing" xmlns:wp="http://schemas.openxmlformats.org/drawingml/2006/wordprocessingDrawing" xmlns:w10="urn:schemas-microsoft-com:office:word" xmlns:w="http://schemas.openxmlformats.org/wordprocessingml/2006/main" xmlns:w14="http://schemas.microsoft.com/office/word/2010/wordml" xmlns:w15="http://schemas.microsoft.com/office/word/2012/wordml" xmlns:w16se="http://schemas.microsoft.com/office/word/2015/wordml/symex" xmlns:wpg="http://schemas.microsoft.com/office/word/2010/wordprocessingGroup" xmlns:wpi="http://schemas.microsoft.com/office/word/2010/wordprocessingInk" xmlns:wne="http://schemas.microsoft.com/office/word/2006/wordml" xmlns:wps="http://schemas.microsoft.com/office/word/2010/wordprocessingShape" mc:Ignorable="w14 w15 w16se wp14">
+<w:endnotes xmlns:wpc="http://schemas.microsoft.com/office/word/2010/wordprocessingCanvas" xmlns:cx="http://schemas.microsoft.com/office/drawing/2014/chartex" xmlns:cx1="http://schemas.microsoft.com/office/drawing/2015/9/8/chartex" xmlns:cx2="http://schemas.microsoft.com/office/drawing/2015/10/21/chartex" xmlns:cx3="http://schemas.microsoft.com/office/drawing/2016/5/9/chartex" xmlns:cx4="http://schemas.microsoft.com/office/drawing/2016/5/10/chartex" xmlns:cx5="http://schemas.microsoft.com/office/drawing/2016/5/11/chartex" xmlns:cx6="http://schemas.microsoft.com/office/drawing/2016/5/12/chartex" xmlns:cx7="http://schemas.microsoft.com/office/drawing/2016/5/13/chartex" xmlns:cx8="http://schemas.microsoft.com/office/drawing/2016/5/14/chartex" xmlns:mc="http://schemas.openxmlformats.org/markup-compatibility/2006" xmlns:aink="http://schemas.microsoft.com/office/drawing/2016/ink" xmlns:am3d="http://schemas.microsoft.com/office/drawing/2017/model3d" xmlns:o="urn:schemas-microsoft-com:office:office" xmlns:r="http://schemas.openxmlformats.org/officeDocument/2006/relationships" xmlns:m="http://schemas.openxmlformats.org/officeDocument/2006/math" xmlns:v="urn:schemas-microsoft-com:vml" xmlns:wp14="http://schemas.microsoft.com/office/word/2010/wordprocessingDrawing" xmlns:wp="http://schemas.openxmlformats.org/drawingml/2006/wordprocessingDrawing" xmlns:w10="urn:schemas-microsoft-com:office:word" xmlns:w="http://schemas.openxmlformats.org/wordprocessingml/2006/main" xmlns:w14="http://schemas.microsoft.com/office/word/2010/wordml" xmlns:w15="http://schemas.microsoft.com/office/word/2012/wordml" xmlns:w16cid="http://schemas.microsoft.com/office/word/2016/wordml/cid" xmlns:w16se="http://schemas.microsoft.com/office/word/2015/wordml/symex" xmlns:wpg="http://schemas.microsoft.com/office/word/2010/wordprocessingGroup" xmlns:wpi="http://schemas.microsoft.com/office/word/2010/wordprocessingInk" xmlns:wne="http://schemas.microsoft.com/office/word/2006/wordml" xmlns:wps="http://schemas.microsoft.com/office/word/2010/wordprocessingShape" mc:Ignorable="w14 w15 w16se w16cid wp14">
   <w:endnote w:type="separator" w:id="-1">
     <w:p>
       <w:pPr>
@@ -2076,7 +2110,7 @@
 </file>
 
 <file path=word/footer1.xml><?xml version="1.0" encoding="utf-8"?>
-<w:ftr xmlns:wpc="http://schemas.microsoft.com/office/word/2010/wordprocessingCanvas" xmlns:cx="http://schemas.microsoft.com/office/drawing/2014/chartex" xmlns:cx1="http://schemas.microsoft.com/office/drawing/2015/9/8/chartex" xmlns:mc="http://schemas.openxmlformats.org/markup-compatibility/2006" xmlns:o="urn:schemas-microsoft-com:office:office" xmlns:r="http://schemas.openxmlformats.org/officeDocument/2006/relationships" xmlns:m="http://schemas.openxmlformats.org/officeDocument/2006/math" xmlns:v="urn:schemas-microsoft-com:vml" xmlns:wp14="http://schemas.microsoft.com/office/word/2010/wordprocessingDrawing" xmlns:wp="http://schemas.openxmlformats.org/drawingml/2006/wordprocessingDrawing" xmlns:w10="urn:schemas-microsoft-com:office:word" xmlns:w="http://schemas.openxmlformats.org/wordprocessingml/2006/main" xmlns:w14="http://schemas.microsoft.com/office/word/2010/wordml" xmlns:w15="http://schemas.microsoft.com/office/word/2012/wordml" xmlns:w16se="http://schemas.microsoft.com/office/word/2015/wordml/symex" xmlns:wpg="http://schemas.microsoft.com/office/word/2010/wordprocessingGroup" xmlns:wpi="http://schemas.microsoft.com/office/word/2010/wordprocessingInk" xmlns:wne="http://schemas.microsoft.com/office/word/2006/wordml" xmlns:wps="http://schemas.microsoft.com/office/word/2010/wordprocessingShape" mc:Ignorable="w14 w15 w16se wp14">
+<w:ftr xmlns:wpc="http://schemas.microsoft.com/office/word/2010/wordprocessingCanvas" xmlns:cx="http://schemas.microsoft.com/office/drawing/2014/chartex" xmlns:cx1="http://schemas.microsoft.com/office/drawing/2015/9/8/chartex" xmlns:cx2="http://schemas.microsoft.com/office/drawing/2015/10/21/chartex" xmlns:cx3="http://schemas.microsoft.com/office/drawing/2016/5/9/chartex" xmlns:cx4="http://schemas.microsoft.com/office/drawing/2016/5/10/chartex" xmlns:cx5="http://schemas.microsoft.com/office/drawing/2016/5/11/chartex" xmlns:cx6="http://schemas.microsoft.com/office/drawing/2016/5/12/chartex" xmlns:cx7="http://schemas.microsoft.com/office/drawing/2016/5/13/chartex" xmlns:cx8="http://schemas.microsoft.com/office/drawing/2016/5/14/chartex" xmlns:mc="http://schemas.openxmlformats.org/markup-compatibility/2006" xmlns:aink="http://schemas.microsoft.com/office/drawing/2016/ink" xmlns:am3d="http://schemas.microsoft.com/office/drawing/2017/model3d" xmlns:o="urn:schemas-microsoft-com:office:office" xmlns:r="http://schemas.openxmlformats.org/officeDocument/2006/relationships" xmlns:m="http://schemas.openxmlformats.org/officeDocument/2006/math" xmlns:v="urn:schemas-microsoft-com:vml" xmlns:wp14="http://schemas.microsoft.com/office/word/2010/wordprocessingDrawing" xmlns:wp="http://schemas.openxmlformats.org/drawingml/2006/wordprocessingDrawing" xmlns:w10="urn:schemas-microsoft-com:office:word" xmlns:w="http://schemas.openxmlformats.org/wordprocessingml/2006/main" xmlns:w14="http://schemas.microsoft.com/office/word/2010/wordml" xmlns:w15="http://schemas.microsoft.com/office/word/2012/wordml" xmlns:w16cid="http://schemas.microsoft.com/office/word/2016/wordml/cid" xmlns:w16se="http://schemas.microsoft.com/office/word/2015/wordml/symex" xmlns:wpg="http://schemas.microsoft.com/office/word/2010/wordprocessingGroup" xmlns:wpi="http://schemas.microsoft.com/office/word/2010/wordprocessingInk" xmlns:wne="http://schemas.microsoft.com/office/word/2006/wordml" xmlns:wps="http://schemas.microsoft.com/office/word/2010/wordprocessingShape" mc:Ignorable="w14 w15 w16se w16cid wp14">
   <w:p>
     <w:pPr>
       <w:pStyle w:val="Footer"/>
@@ -2098,7 +2132,7 @@
 </file>
 
 <file path=word/footnotes.xml><?xml version="1.0" encoding="utf-8"?>
-<w:footnotes xmlns:wpc="http://schemas.microsoft.com/office/word/2010/wordprocessingCanvas" xmlns:cx="http://schemas.microsoft.com/office/drawing/2014/chartex" xmlns:cx1="http://schemas.microsoft.com/office/drawing/2015/9/8/chartex" xmlns:mc="http://schemas.openxmlformats.org/markup-compatibility/2006" xmlns:o="urn:schemas-microsoft-com:office:office" xmlns:r="http://schemas.openxmlformats.org/officeDocument/2006/relationships" xmlns:m="http://schemas.openxmlformats.org/officeDocument/2006/math" xmlns:v="urn:schemas-microsoft-com:vml" xmlns:wp14="http://schemas.microsoft.com/office/word/2010/wordprocessingDrawing" xmlns:wp="http://schemas.openxmlformats.org/drawingml/2006/wordprocessingDrawing" xmlns:w10="urn:schemas-microsoft-com:office:word" xmlns:w="http://schemas.openxmlformats.org/wordprocessingml/2006/main" xmlns:w14="http://schemas.microsoft.com/office/word/2010/wordml" xmlns:w15="http://schemas.microsoft.com/office/word/2012/wordml" xmlns:w16se="http://schemas.microsoft.com/office/word/2015/wordml/symex" xmlns:wpg="http://schemas.microsoft.com/office/word/2010/wordprocessingGroup" xmlns:wpi="http://schemas.microsoft.com/office/word/2010/wordprocessingInk" xmlns:wne="http://schemas.microsoft.com/office/word/2006/wordml" xmlns:wps="http://schemas.microsoft.com/office/word/2010/wordprocessingShape" mc:Ignorable="w14 w15 w16se wp14">
+<w:footnotes xmlns:wpc="http://schemas.microsoft.com/office/word/2010/wordprocessingCanvas" xmlns:cx="http://schemas.microsoft.com/office/drawing/2014/chartex" xmlns:cx1="http://schemas.microsoft.com/office/drawing/2015/9/8/chartex" xmlns:cx2="http://schemas.microsoft.com/office/drawing/2015/10/21/chartex" xmlns:cx3="http://schemas.microsoft.com/office/drawing/2016/5/9/chartex" xmlns:cx4="http://schemas.microsoft.com/office/drawing/2016/5/10/chartex" xmlns:cx5="http://schemas.microsoft.com/office/drawing/2016/5/11/chartex" xmlns:cx6="http://schemas.microsoft.com/office/drawing/2016/5/12/chartex" xmlns:cx7="http://schemas.microsoft.com/office/drawing/2016/5/13/chartex" xmlns:cx8="http://schemas.microsoft.com/office/drawing/2016/5/14/chartex" xmlns:mc="http://schemas.openxmlformats.org/markup-compatibility/2006" xmlns:aink="http://schemas.microsoft.com/office/drawing/2016/ink" xmlns:am3d="http://schemas.microsoft.com/office/drawing/2017/model3d" xmlns:o="urn:schemas-microsoft-com:office:office" xmlns:r="http://schemas.openxmlformats.org/officeDocument/2006/relationships" xmlns:m="http://schemas.openxmlformats.org/officeDocument/2006/math" xmlns:v="urn:schemas-microsoft-com:vml" xmlns:wp14="http://schemas.microsoft.com/office/word/2010/wordprocessingDrawing" xmlns:wp="http://schemas.openxmlformats.org/drawingml/2006/wordprocessingDrawing" xmlns:w10="urn:schemas-microsoft-com:office:word" xmlns:w="http://schemas.openxmlformats.org/wordprocessingml/2006/main" xmlns:w14="http://schemas.microsoft.com/office/word/2010/wordml" xmlns:w15="http://schemas.microsoft.com/office/word/2012/wordml" xmlns:w16cid="http://schemas.microsoft.com/office/word/2016/wordml/cid" xmlns:w16se="http://schemas.microsoft.com/office/word/2015/wordml/symex" xmlns:wpg="http://schemas.microsoft.com/office/word/2010/wordprocessingGroup" xmlns:wpi="http://schemas.microsoft.com/office/word/2010/wordprocessingInk" xmlns:wne="http://schemas.microsoft.com/office/word/2006/wordml" xmlns:wps="http://schemas.microsoft.com/office/word/2010/wordprocessingShape" mc:Ignorable="w14 w15 w16se w16cid wp14">
   <w:footnote w:type="separator" w:id="-1">
     <w:p>
       <w:pPr>
@@ -2123,7 +2157,7 @@
 </file>
 
 <file path=word/header1.xml><?xml version="1.0" encoding="utf-8"?>
-<w:hdr xmlns:wpc="http://schemas.microsoft.com/office/word/2010/wordprocessingCanvas" xmlns:cx="http://schemas.microsoft.com/office/drawing/2014/chartex" xmlns:cx1="http://schemas.microsoft.com/office/drawing/2015/9/8/chartex" xmlns:mc="http://schemas.openxmlformats.org/markup-compatibility/2006" xmlns:o="urn:schemas-microsoft-com:office:office" xmlns:r="http://schemas.openxmlformats.org/officeDocument/2006/relationships" xmlns:m="http://schemas.openxmlformats.org/officeDocument/2006/math" xmlns:v="urn:schemas-microsoft-com:vml" xmlns:wp14="http://schemas.microsoft.com/office/word/2010/wordprocessingDrawing" xmlns:wp="http://schemas.openxmlformats.org/drawingml/2006/wordprocessingDrawing" xmlns:w10="urn:schemas-microsoft-com:office:word" xmlns:w="http://schemas.openxmlformats.org/wordprocessingml/2006/main" xmlns:w14="http://schemas.microsoft.com/office/word/2010/wordml" xmlns:w15="http://schemas.microsoft.com/office/word/2012/wordml" xmlns:w16se="http://schemas.microsoft.com/office/word/2015/wordml/symex" xmlns:wpg="http://schemas.microsoft.com/office/word/2010/wordprocessingGroup" xmlns:wpi="http://schemas.microsoft.com/office/word/2010/wordprocessingInk" xmlns:wne="http://schemas.microsoft.com/office/word/2006/wordml" xmlns:wps="http://schemas.microsoft.com/office/word/2010/wordprocessingShape" mc:Ignorable="w14 w15 w16se wp14">
+<w:hdr xmlns:wpc="http://schemas.microsoft.com/office/word/2010/wordprocessingCanvas" xmlns:cx="http://schemas.microsoft.com/office/drawing/2014/chartex" xmlns:cx1="http://schemas.microsoft.com/office/drawing/2015/9/8/chartex" xmlns:cx2="http://schemas.microsoft.com/office/drawing/2015/10/21/chartex" xmlns:cx3="http://schemas.microsoft.com/office/drawing/2016/5/9/chartex" xmlns:cx4="http://schemas.microsoft.com/office/drawing/2016/5/10/chartex" xmlns:cx5="http://schemas.microsoft.com/office/drawing/2016/5/11/chartex" xmlns:cx6="http://schemas.microsoft.com/office/drawing/2016/5/12/chartex" xmlns:cx7="http://schemas.microsoft.com/office/drawing/2016/5/13/chartex" xmlns:cx8="http://schemas.microsoft.com/office/drawing/2016/5/14/chartex" xmlns:mc="http://schemas.openxmlformats.org/markup-compatibility/2006" xmlns:aink="http://schemas.microsoft.com/office/drawing/2016/ink" xmlns:am3d="http://schemas.microsoft.com/office/drawing/2017/model3d" xmlns:o="urn:schemas-microsoft-com:office:office" xmlns:r="http://schemas.openxmlformats.org/officeDocument/2006/relationships" xmlns:m="http://schemas.openxmlformats.org/officeDocument/2006/math" xmlns:v="urn:schemas-microsoft-com:vml" xmlns:wp14="http://schemas.microsoft.com/office/word/2010/wordprocessingDrawing" xmlns:wp="http://schemas.openxmlformats.org/drawingml/2006/wordprocessingDrawing" xmlns:w10="urn:schemas-microsoft-com:office:word" xmlns:w="http://schemas.openxmlformats.org/wordprocessingml/2006/main" xmlns:w14="http://schemas.microsoft.com/office/word/2010/wordml" xmlns:w15="http://schemas.microsoft.com/office/word/2012/wordml" xmlns:w16cid="http://schemas.microsoft.com/office/word/2016/wordml/cid" xmlns:w16se="http://schemas.microsoft.com/office/word/2015/wordml/symex" xmlns:wpg="http://schemas.microsoft.com/office/word/2010/wordprocessingGroup" xmlns:wpi="http://schemas.microsoft.com/office/word/2010/wordprocessingInk" xmlns:wne="http://schemas.microsoft.com/office/word/2006/wordml" xmlns:wps="http://schemas.microsoft.com/office/word/2010/wordprocessingShape" mc:Ignorable="w14 w15 w16se w16cid wp14">
   <w:p>
     <w:pPr>
       <w:pStyle w:val="Header"/>
@@ -2135,7 +2169,7 @@
         <w:noProof/>
       </w:rPr>
       <w:drawing>
-        <wp:inline distT="0" distB="0" distL="0" distR="0" wp14:anchorId="6F7AA1C3" wp14:editId="4E9CA7BB">
+        <wp:inline distT="0" distB="0" distL="0" distR="0" wp14:anchorId="1E0C3F8B" wp14:editId="56EE6C2B">
           <wp:extent cx="2857500" cy="990600"/>
           <wp:effectExtent l="0" t="0" r="0" b="0"/>
           <wp:docPr id="1" name="Picture 1" descr="https://mctb.engineering.asu.edu/wp-content/uploads/2019/02/Asset-1-300x104.png"/>
@@ -2188,7 +2222,7 @@
 </file>
 
 <file path=word/numbering.xml><?xml version="1.0" encoding="utf-8"?>
-<w:numbering xmlns:wpc="http://schemas.microsoft.com/office/word/2010/wordprocessingCanvas" xmlns:cx="http://schemas.microsoft.com/office/drawing/2014/chartex" xmlns:cx1="http://schemas.microsoft.com/office/drawing/2015/9/8/chartex" xmlns:mc="http://schemas.openxmlformats.org/markup-compatibility/2006" xmlns:o="urn:schemas-microsoft-com:office:office" xmlns:r="http://schemas.openxmlformats.org/officeDocument/2006/relationships" xmlns:m="http://schemas.openxmlformats.org/officeDocument/2006/math" xmlns:v="urn:schemas-microsoft-com:vml" xmlns:wp14="http://schemas.microsoft.com/office/word/2010/wordprocessingDrawing" xmlns:wp="http://schemas.openxmlformats.org/drawingml/2006/wordprocessingDrawing" xmlns:w10="urn:schemas-microsoft-com:office:word" xmlns:w="http://schemas.openxmlformats.org/wordprocessingml/2006/main" xmlns:w14="http://schemas.microsoft.com/office/word/2010/wordml" xmlns:w15="http://schemas.microsoft.com/office/word/2012/wordml" xmlns:w16se="http://schemas.microsoft.com/office/word/2015/wordml/symex" xmlns:wpg="http://schemas.microsoft.com/office/word/2010/wordprocessingGroup" xmlns:wpi="http://schemas.microsoft.com/office/word/2010/wordprocessingInk" xmlns:wne="http://schemas.microsoft.com/office/word/2006/wordml" xmlns:wps="http://schemas.microsoft.com/office/word/2010/wordprocessingShape" mc:Ignorable="w14 w15 w16se wp14">
+<w:numbering xmlns:wpc="http://schemas.microsoft.com/office/word/2010/wordprocessingCanvas" xmlns:cx="http://schemas.microsoft.com/office/drawing/2014/chartex" xmlns:cx1="http://schemas.microsoft.com/office/drawing/2015/9/8/chartex" xmlns:cx2="http://schemas.microsoft.com/office/drawing/2015/10/21/chartex" xmlns:cx3="http://schemas.microsoft.com/office/drawing/2016/5/9/chartex" xmlns:cx4="http://schemas.microsoft.com/office/drawing/2016/5/10/chartex" xmlns:cx5="http://schemas.microsoft.com/office/drawing/2016/5/11/chartex" xmlns:cx6="http://schemas.microsoft.com/office/drawing/2016/5/12/chartex" xmlns:cx7="http://schemas.microsoft.com/office/drawing/2016/5/13/chartex" xmlns:cx8="http://schemas.microsoft.com/office/drawing/2016/5/14/chartex" xmlns:mc="http://schemas.openxmlformats.org/markup-compatibility/2006" xmlns:aink="http://schemas.microsoft.com/office/drawing/2016/ink" xmlns:am3d="http://schemas.microsoft.com/office/drawing/2017/model3d" xmlns:o="urn:schemas-microsoft-com:office:office" xmlns:r="http://schemas.openxmlformats.org/officeDocument/2006/relationships" xmlns:m="http://schemas.openxmlformats.org/officeDocument/2006/math" xmlns:v="urn:schemas-microsoft-com:vml" xmlns:wp14="http://schemas.microsoft.com/office/word/2010/wordprocessingDrawing" xmlns:wp="http://schemas.openxmlformats.org/drawingml/2006/wordprocessingDrawing" xmlns:w10="urn:schemas-microsoft-com:office:word" xmlns:w="http://schemas.openxmlformats.org/wordprocessingml/2006/main" xmlns:w14="http://schemas.microsoft.com/office/word/2010/wordml" xmlns:w15="http://schemas.microsoft.com/office/word/2012/wordml" xmlns:w16cid="http://schemas.microsoft.com/office/word/2016/wordml/cid" xmlns:w16se="http://schemas.microsoft.com/office/word/2015/wordml/symex" xmlns:wpg="http://schemas.microsoft.com/office/word/2010/wordprocessingGroup" xmlns:wpi="http://schemas.microsoft.com/office/word/2010/wordprocessingInk" xmlns:wne="http://schemas.microsoft.com/office/word/2006/wordml" xmlns:wps="http://schemas.microsoft.com/office/word/2010/wordprocessingShape" mc:Ignorable="w14 w15 w16se w16cid wp14">
   <w:abstractNum w:abstractNumId="0" w15:restartNumberingAfterBreak="0">
     <w:nsid w:val="223325A9"/>
     <w:multiLevelType w:val="hybridMultilevel"/>
@@ -2425,7 +2459,7 @@
 </file>
 
 <file path=word/styles.xml><?xml version="1.0" encoding="utf-8"?>
-<w:styles xmlns:mc="http://schemas.openxmlformats.org/markup-compatibility/2006" xmlns:r="http://schemas.openxmlformats.org/officeDocument/2006/relationships" xmlns:w="http://schemas.openxmlformats.org/wordprocessingml/2006/main" xmlns:w14="http://schemas.microsoft.com/office/word/2010/wordml" xmlns:w15="http://schemas.microsoft.com/office/word/2012/wordml" xmlns:w16se="http://schemas.microsoft.com/office/word/2015/wordml/symex" mc:Ignorable="w14 w15 w16se">
+<w:styles xmlns:mc="http://schemas.openxmlformats.org/markup-compatibility/2006" xmlns:r="http://schemas.openxmlformats.org/officeDocument/2006/relationships" xmlns:w="http://schemas.openxmlformats.org/wordprocessingml/2006/main" xmlns:w14="http://schemas.microsoft.com/office/word/2010/wordml" xmlns:w15="http://schemas.microsoft.com/office/word/2012/wordml" xmlns:w16cid="http://schemas.microsoft.com/office/word/2016/wordml/cid" xmlns:w16se="http://schemas.microsoft.com/office/word/2015/wordml/symex" mc:Ignorable="w14 w15 w16se w16cid">
   <w:docDefaults>
     <w:rPrDefault>
       <w:rPr>
@@ -2441,7 +2475,7 @@
       </w:pPr>
     </w:pPrDefault>
   </w:docDefaults>
-  <w:latentStyles w:defLockedState="0" w:defUIPriority="99" w:defSemiHidden="0" w:defUnhideWhenUsed="0" w:defQFormat="0" w:count="371">
+  <w:latentStyles w:defLockedState="0" w:defUIPriority="99" w:defSemiHidden="0" w:defUnhideWhenUsed="0" w:defQFormat="0" w:count="375">
     <w:lsdException w:name="Normal" w:uiPriority="0" w:qFormat="1"/>
     <w:lsdException w:name="heading 1" w:uiPriority="9" w:qFormat="1"/>
     <w:lsdException w:name="heading 2" w:semiHidden="1" w:uiPriority="9" w:unhideWhenUsed="1" w:qFormat="1"/>
@@ -2547,7 +2581,6 @@
     <w:lsdException w:name="HTML Sample" w:semiHidden="1" w:unhideWhenUsed="1"/>
     <w:lsdException w:name="HTML Typewriter" w:semiHidden="1" w:unhideWhenUsed="1"/>
     <w:lsdException w:name="HTML Variable" w:semiHidden="1" w:unhideWhenUsed="1"/>
-    <w:lsdException w:name="Normal Table" w:semiHidden="1" w:unhideWhenUsed="1"/>
     <w:lsdException w:name="annotation subject" w:semiHidden="1" w:unhideWhenUsed="1"/>
     <w:lsdException w:name="No List" w:semiHidden="1" w:unhideWhenUsed="1"/>
     <w:lsdException w:name="Outline List 1" w:semiHidden="1" w:unhideWhenUsed="1"/>
@@ -2591,10 +2624,8 @@
     <w:lsdException w:name="Table Elegant" w:semiHidden="1" w:unhideWhenUsed="1"/>
     <w:lsdException w:name="Table Professional" w:semiHidden="1" w:unhideWhenUsed="1"/>
     <w:lsdException w:name="Table Subtle 1" w:semiHidden="1" w:unhideWhenUsed="1"/>
-    <w:lsdException w:name="Table Subtle 2" w:semiHidden="1" w:unhideWhenUsed="1"/>
     <w:lsdException w:name="Table Web 1" w:semiHidden="1" w:unhideWhenUsed="1"/>
     <w:lsdException w:name="Table Web 2" w:semiHidden="1" w:unhideWhenUsed="1"/>
-    <w:lsdException w:name="Table Web 3" w:semiHidden="1" w:unhideWhenUsed="1"/>
     <w:lsdException w:name="Balloon Text" w:semiHidden="1" w:unhideWhenUsed="1"/>
     <w:lsdException w:name="Table Grid" w:uiPriority="59"/>
     <w:lsdException w:name="Table Theme" w:semiHidden="1" w:unhideWhenUsed="1"/>
@@ -2813,6 +2844,10 @@
     <w:lsdException w:name="List Table 5 Dark Accent 6" w:uiPriority="50"/>
     <w:lsdException w:name="List Table 6 Colorful Accent 6" w:uiPriority="51"/>
     <w:lsdException w:name="List Table 7 Colorful Accent 6" w:uiPriority="52"/>
+    <w:lsdException w:name="Mention" w:semiHidden="1" w:unhideWhenUsed="1"/>
+    <w:lsdException w:name="Smart Hyperlink" w:semiHidden="1" w:unhideWhenUsed="1"/>
+    <w:lsdException w:name="Hashtag" w:semiHidden="1" w:unhideWhenUsed="1"/>
+    <w:lsdException w:name="Unresolved Mention" w:semiHidden="1" w:unhideWhenUsed="1"/>
   </w:latentStyles>
   <w:style w:type="paragraph" w:default="1" w:styleId="Normal">
     <w:name w:val="Normal"/>
@@ -2910,6 +2945,48 @@
     <w:link w:val="Footer"/>
     <w:uiPriority w:val="99"/>
     <w:rsid w:val="006963DD"/>
+  </w:style>
+  <w:style w:type="paragraph" w:styleId="BalloonText">
+    <w:name w:val="Balloon Text"/>
+    <w:basedOn w:val="Normal"/>
+    <w:link w:val="BalloonTextChar"/>
+    <w:uiPriority w:val="99"/>
+    <w:semiHidden/>
+    <w:unhideWhenUsed/>
+    <w:rsid w:val="00267914"/>
+    <w:pPr>
+      <w:spacing w:after="0" w:line="240" w:lineRule="auto"/>
+    </w:pPr>
+    <w:rPr>
+      <w:rFonts w:ascii="Segoe UI" w:hAnsi="Segoe UI" w:cs="Segoe UI"/>
+      <w:sz w:val="18"/>
+      <w:szCs w:val="18"/>
+    </w:rPr>
+  </w:style>
+  <w:style w:type="character" w:customStyle="1" w:styleId="BalloonTextChar">
+    <w:name w:val="Balloon Text Char"/>
+    <w:basedOn w:val="DefaultParagraphFont"/>
+    <w:link w:val="BalloonText"/>
+    <w:uiPriority w:val="99"/>
+    <w:semiHidden/>
+    <w:rsid w:val="00267914"/>
+    <w:rPr>
+      <w:rFonts w:ascii="Segoe UI" w:hAnsi="Segoe UI" w:cs="Segoe UI"/>
+      <w:sz w:val="18"/>
+      <w:szCs w:val="18"/>
+    </w:rPr>
+  </w:style>
+  <w:style w:type="character" w:styleId="UnresolvedMention">
+    <w:name w:val="Unresolved Mention"/>
+    <w:basedOn w:val="DefaultParagraphFont"/>
+    <w:uiPriority w:val="99"/>
+    <w:semiHidden/>
+    <w:unhideWhenUsed/>
+    <w:rsid w:val="00267914"/>
+    <w:rPr>
+      <w:color w:val="605E5C"/>
+      <w:shd w:val="clear" w:color="auto" w:fill="E1DFDD"/>
+    </w:rPr>
   </w:style>
 </w:styles>
 </file>

</xml_diff>

<commit_message>
Added new information to hands on install.
</commit_message>
<xml_diff>
--- a/handsOnSessionSetupGuide_MCTB_Symposium_4_5_2019.docx
+++ b/handsOnSessionSetupGuide_MCTB_Symposium_4_5_2019.docx
@@ -1,6 +1,6 @@
 
 <file path=word/document.xml><?xml version="1.0" encoding="utf-8"?>
-<w:document xmlns:wpc="http://schemas.microsoft.com/office/word/2010/wordprocessingCanvas" xmlns:cx="http://schemas.microsoft.com/office/drawing/2014/chartex" xmlns:cx1="http://schemas.microsoft.com/office/drawing/2015/9/8/chartex" xmlns:cx2="http://schemas.microsoft.com/office/drawing/2015/10/21/chartex" xmlns:cx3="http://schemas.microsoft.com/office/drawing/2016/5/9/chartex" xmlns:cx4="http://schemas.microsoft.com/office/drawing/2016/5/10/chartex" xmlns:cx5="http://schemas.microsoft.com/office/drawing/2016/5/11/chartex" xmlns:cx6="http://schemas.microsoft.com/office/drawing/2016/5/12/chartex" xmlns:cx7="http://schemas.microsoft.com/office/drawing/2016/5/13/chartex" xmlns:cx8="http://schemas.microsoft.com/office/drawing/2016/5/14/chartex" xmlns:mc="http://schemas.openxmlformats.org/markup-compatibility/2006" xmlns:aink="http://schemas.microsoft.com/office/drawing/2016/ink" xmlns:am3d="http://schemas.microsoft.com/office/drawing/2017/model3d" xmlns:o="urn:schemas-microsoft-com:office:office" xmlns:r="http://schemas.openxmlformats.org/officeDocument/2006/relationships" xmlns:m="http://schemas.openxmlformats.org/officeDocument/2006/math" xmlns:v="urn:schemas-microsoft-com:vml" xmlns:wp14="http://schemas.microsoft.com/office/word/2010/wordprocessingDrawing" xmlns:wp="http://schemas.openxmlformats.org/drawingml/2006/wordprocessingDrawing" xmlns:w10="urn:schemas-microsoft-com:office:word" xmlns:w="http://schemas.openxmlformats.org/wordprocessingml/2006/main" xmlns:w14="http://schemas.microsoft.com/office/word/2010/wordml" xmlns:w15="http://schemas.microsoft.com/office/word/2012/wordml" xmlns:w16cid="http://schemas.microsoft.com/office/word/2016/wordml/cid" xmlns:w16se="http://schemas.microsoft.com/office/word/2015/wordml/symex" xmlns:wpg="http://schemas.microsoft.com/office/word/2010/wordprocessingGroup" xmlns:wpi="http://schemas.microsoft.com/office/word/2010/wordprocessingInk" xmlns:wne="http://schemas.microsoft.com/office/word/2006/wordml" xmlns:wps="http://schemas.microsoft.com/office/word/2010/wordprocessingShape" mc:Ignorable="w14 w15 w16se w16cid wp14">
+<w:document xmlns:wpc="http://schemas.microsoft.com/office/word/2010/wordprocessingCanvas" xmlns:cx="http://schemas.microsoft.com/office/drawing/2014/chartex" xmlns:cx1="http://schemas.microsoft.com/office/drawing/2015/9/8/chartex" xmlns:mc="http://schemas.openxmlformats.org/markup-compatibility/2006" xmlns:o="urn:schemas-microsoft-com:office:office" xmlns:r="http://schemas.openxmlformats.org/officeDocument/2006/relationships" xmlns:m="http://schemas.openxmlformats.org/officeDocument/2006/math" xmlns:v="urn:schemas-microsoft-com:vml" xmlns:wp14="http://schemas.microsoft.com/office/word/2010/wordprocessingDrawing" xmlns:wp="http://schemas.openxmlformats.org/drawingml/2006/wordprocessingDrawing" xmlns:w10="urn:schemas-microsoft-com:office:word" xmlns:w="http://schemas.openxmlformats.org/wordprocessingml/2006/main" xmlns:w14="http://schemas.microsoft.com/office/word/2010/wordml" xmlns:w15="http://schemas.microsoft.com/office/word/2012/wordml" xmlns:w16se="http://schemas.microsoft.com/office/word/2015/wordml/symex" xmlns:wpg="http://schemas.microsoft.com/office/word/2010/wordprocessingGroup" xmlns:wpi="http://schemas.microsoft.com/office/word/2010/wordprocessingInk" xmlns:wne="http://schemas.microsoft.com/office/word/2006/wordml" xmlns:wps="http://schemas.microsoft.com/office/word/2010/wordprocessingShape" mc:Ignorable="w14 w15 w16se wp14">
   <w:body>
     <w:p>
       <w:pPr>
@@ -1004,7 +1004,7 @@
         </w:rPr>
         <w:t xml:space="preserve">– </w:t>
       </w:r>
-      <w:hyperlink r:id="rId11" w:history="1">
+      <w:hyperlink r:id="rId11" w:anchor="download" w:history="1">
         <w:r>
           <w:rPr>
             <w:rStyle w:val="Hyperlink"/>
@@ -1443,6 +1443,41 @@
           <w:bdr w:val="none" w:sz="0" w:space="0" w:color="auto" w:frame="1"/>
         </w:rPr>
         <w:t>. Installing Seurat</w:t>
+      </w:r>
+      <w:r>
+        <w:rPr>
+          <w:rFonts w:ascii="Arial" w:eastAsia="Times New Roman" w:hAnsi="Arial" w:cs="Arial"/>
+          <w:b/>
+          <w:bCs/>
+          <w:sz w:val="36"/>
+          <w:szCs w:val="36"/>
+          <w:bdr w:val="none" w:sz="0" w:space="0" w:color="auto" w:frame="1"/>
+        </w:rPr>
+        <w:t xml:space="preserve">, </w:t>
+      </w:r>
+      <w:proofErr w:type="spellStart"/>
+      <w:r>
+        <w:rPr>
+          <w:rFonts w:ascii="Arial" w:eastAsia="Times New Roman" w:hAnsi="Arial" w:cs="Arial"/>
+          <w:b/>
+          <w:bCs/>
+          <w:sz w:val="36"/>
+          <w:szCs w:val="36"/>
+          <w:bdr w:val="none" w:sz="0" w:space="0" w:color="auto" w:frame="1"/>
+        </w:rPr>
+        <w:t>dplyr</w:t>
+      </w:r>
+      <w:proofErr w:type="spellEnd"/>
+      <w:r>
+        <w:rPr>
+          <w:rFonts w:ascii="Arial" w:eastAsia="Times New Roman" w:hAnsi="Arial" w:cs="Arial"/>
+          <w:b/>
+          <w:bCs/>
+          <w:sz w:val="36"/>
+          <w:szCs w:val="36"/>
+          <w:bdr w:val="none" w:sz="0" w:space="0" w:color="auto" w:frame="1"/>
+        </w:rPr>
+        <w:t>, and ranger</w:t>
       </w:r>
     </w:p>
     <w:p>
@@ -1513,7 +1548,41 @@
           <w:sz w:val="24"/>
           <w:szCs w:val="24"/>
         </w:rPr>
-        <w:t xml:space="preserve"> Please install this package by copying the command below into the RStudio console:</w:t>
+        <w:t xml:space="preserve"> </w:t>
+      </w:r>
+      <w:r>
+        <w:rPr>
+          <w:rFonts w:ascii="Arial" w:eastAsia="Times New Roman" w:hAnsi="Arial" w:cs="Arial"/>
+          <w:sz w:val="24"/>
+          <w:szCs w:val="24"/>
+        </w:rPr>
+        <w:t xml:space="preserve">The </w:t>
+      </w:r>
+      <w:proofErr w:type="spellStart"/>
+      <w:r>
+        <w:rPr>
+          <w:rFonts w:ascii="Arial" w:eastAsia="Times New Roman" w:hAnsi="Arial" w:cs="Arial"/>
+          <w:sz w:val="24"/>
+          <w:szCs w:val="24"/>
+        </w:rPr>
+        <w:t>dplyr</w:t>
+      </w:r>
+      <w:proofErr w:type="spellEnd"/>
+      <w:r>
+        <w:rPr>
+          <w:rFonts w:ascii="Arial" w:eastAsia="Times New Roman" w:hAnsi="Arial" w:cs="Arial"/>
+          <w:sz w:val="24"/>
+          <w:szCs w:val="24"/>
+        </w:rPr>
+        <w:t xml:space="preserve"> and ranger are also used. </w:t>
+      </w:r>
+      <w:r>
+        <w:rPr>
+          <w:rFonts w:ascii="Arial" w:eastAsia="Times New Roman" w:hAnsi="Arial" w:cs="Arial"/>
+          <w:sz w:val="24"/>
+          <w:szCs w:val="24"/>
+        </w:rPr>
+        <w:t>Please install this package by copying the command below into the RStudio console:</w:t>
       </w:r>
     </w:p>
     <w:p>
@@ -1534,7 +1603,6 @@
         </w:rPr>
       </w:pPr>
       <w:proofErr w:type="spellStart"/>
-      <w:proofErr w:type="gramStart"/>
       <w:r>
         <w:rPr>
           <w:rFonts w:ascii="Arial" w:eastAsia="Times New Roman" w:hAnsi="Arial" w:cs="Arial"/>
@@ -1547,7 +1615,6 @@
         <w:t>install.packages</w:t>
       </w:r>
       <w:proofErr w:type="spellEnd"/>
-      <w:proofErr w:type="gramEnd"/>
       <w:r>
         <w:rPr>
           <w:rFonts w:ascii="Arial" w:eastAsia="Times New Roman" w:hAnsi="Arial" w:cs="Arial"/>
@@ -1557,54 +1624,21 @@
           <w:bdr w:val="none" w:sz="0" w:space="0" w:color="auto" w:frame="1"/>
           <w:shd w:val="clear" w:color="auto" w:fill="F9F2F4"/>
         </w:rPr>
-        <w:t>(‘Seurat’)</w:t>
-      </w:r>
-      <w:r>
-        <w:rPr>
-          <w:rFonts w:ascii="Arial" w:eastAsia="Times New Roman" w:hAnsi="Arial" w:cs="Arial"/>
+        <w:t>(c('Seurat', '</w:t>
+      </w:r>
+      <w:proofErr w:type="spellStart"/>
+      <w:r>
+        <w:rPr>
+          <w:rFonts w:ascii="Arial" w:eastAsia="Times New Roman" w:hAnsi="Arial" w:cs="Arial"/>
+          <w:color w:val="C00000"/>
           <w:sz w:val="21"/>
           <w:szCs w:val="21"/>
           <w:bdr w:val="none" w:sz="0" w:space="0" w:color="auto" w:frame="1"/>
           <w:shd w:val="clear" w:color="auto" w:fill="F9F2F4"/>
         </w:rPr>
-        <w:t xml:space="preserve"> </w:t>
-      </w:r>
-      <w:r>
-        <w:rPr>
-          <w:rFonts w:ascii="Arial" w:eastAsia="Times New Roman" w:hAnsi="Arial" w:cs="Arial"/>
-          <w:sz w:val="24"/>
-          <w:szCs w:val="24"/>
-        </w:rPr>
-        <w:t xml:space="preserve"> # This will </w:t>
-      </w:r>
-      <w:r>
-        <w:rPr>
-          <w:rFonts w:ascii="Arial" w:eastAsia="Times New Roman" w:hAnsi="Arial" w:cs="Arial"/>
-          <w:sz w:val="24"/>
-          <w:szCs w:val="24"/>
-        </w:rPr>
-        <w:t>install the Seurat R package, and any dependencies</w:t>
-      </w:r>
-    </w:p>
-    <w:p>
-      <w:pPr>
-        <w:pBdr>
-          <w:top w:val="single" w:sz="6" w:space="8" w:color="DDDDDD"/>
-          <w:left w:val="single" w:sz="6" w:space="11" w:color="DDDDDD"/>
-          <w:bottom w:val="single" w:sz="6" w:space="8" w:color="DDDDDD"/>
-          <w:right w:val="single" w:sz="6" w:space="11" w:color="DDDDDD"/>
-        </w:pBdr>
-        <w:shd w:val="clear" w:color="auto" w:fill="F5F5F5"/>
-        <w:spacing w:line="300" w:lineRule="atLeast"/>
-        <w:textAlignment w:val="baseline"/>
-        <w:rPr>
-          <w:rFonts w:ascii="Arial" w:eastAsia="Times New Roman" w:hAnsi="Arial" w:cs="Arial"/>
-          <w:sz w:val="24"/>
-          <w:szCs w:val="24"/>
-        </w:rPr>
-      </w:pPr>
-      <w:proofErr w:type="spellStart"/>
-      <w:proofErr w:type="gramStart"/>
+        <w:t>dplyr</w:t>
+      </w:r>
+      <w:proofErr w:type="spellEnd"/>
       <w:r>
         <w:rPr>
           <w:rFonts w:ascii="Arial" w:eastAsia="Times New Roman" w:hAnsi="Arial" w:cs="Arial"/>
@@ -1614,30 +1648,50 @@
           <w:bdr w:val="none" w:sz="0" w:space="0" w:color="auto" w:frame="1"/>
           <w:shd w:val="clear" w:color="auto" w:fill="F9F2F4"/>
         </w:rPr>
-        <w:t>install.packages</w:t>
-      </w:r>
-      <w:proofErr w:type="spellEnd"/>
-      <w:proofErr w:type="gramEnd"/>
-      <w:r>
-        <w:rPr>
-          <w:rFonts w:ascii="Arial" w:eastAsia="Times New Roman" w:hAnsi="Arial" w:cs="Arial"/>
-          <w:color w:val="C00000"/>
+        <w:t>', 'ranger'))</w:t>
+      </w:r>
+      <w:bookmarkStart w:id="0" w:name="_GoBack"/>
+      <w:bookmarkEnd w:id="0"/>
+      <w:r>
+        <w:rPr>
+          <w:rFonts w:ascii="Arial" w:eastAsia="Times New Roman" w:hAnsi="Arial" w:cs="Arial"/>
           <w:sz w:val="21"/>
           <w:szCs w:val="21"/>
           <w:bdr w:val="none" w:sz="0" w:space="0" w:color="auto" w:frame="1"/>
           <w:shd w:val="clear" w:color="auto" w:fill="F9F2F4"/>
         </w:rPr>
-        <w:t>(‘</w:t>
+        <w:t xml:space="preserve"> </w:t>
+      </w:r>
+      <w:r>
+        <w:rPr>
+          <w:rFonts w:ascii="Arial" w:eastAsia="Times New Roman" w:hAnsi="Arial" w:cs="Arial"/>
+          <w:sz w:val="24"/>
+          <w:szCs w:val="24"/>
+        </w:rPr>
+        <w:t xml:space="preserve"> # This will </w:t>
+      </w:r>
+      <w:r>
+        <w:rPr>
+          <w:rFonts w:ascii="Arial" w:eastAsia="Times New Roman" w:hAnsi="Arial" w:cs="Arial"/>
+          <w:sz w:val="24"/>
+          <w:szCs w:val="24"/>
+        </w:rPr>
+        <w:t>install the Seurat</w:t>
+      </w:r>
+      <w:r>
+        <w:rPr>
+          <w:rFonts w:ascii="Arial" w:eastAsia="Times New Roman" w:hAnsi="Arial" w:cs="Arial"/>
+          <w:sz w:val="24"/>
+          <w:szCs w:val="24"/>
+        </w:rPr>
+        <w:t xml:space="preserve">, </w:t>
       </w:r>
       <w:proofErr w:type="spellStart"/>
       <w:r>
         <w:rPr>
           <w:rFonts w:ascii="Arial" w:eastAsia="Times New Roman" w:hAnsi="Arial" w:cs="Arial"/>
-          <w:color w:val="C00000"/>
-          <w:sz w:val="21"/>
-          <w:szCs w:val="21"/>
-          <w:bdr w:val="none" w:sz="0" w:space="0" w:color="auto" w:frame="1"/>
-          <w:shd w:val="clear" w:color="auto" w:fill="F9F2F4"/>
+          <w:sz w:val="24"/>
+          <w:szCs w:val="24"/>
         </w:rPr>
         <w:t>dplyr</w:t>
       </w:r>
@@ -1645,40 +1699,43 @@
       <w:r>
         <w:rPr>
           <w:rFonts w:ascii="Arial" w:eastAsia="Times New Roman" w:hAnsi="Arial" w:cs="Arial"/>
-          <w:color w:val="C00000"/>
-          <w:sz w:val="21"/>
-          <w:szCs w:val="21"/>
-          <w:bdr w:val="none" w:sz="0" w:space="0" w:color="auto" w:frame="1"/>
-          <w:shd w:val="clear" w:color="auto" w:fill="F9F2F4"/>
-        </w:rPr>
-        <w:t>’)</w:t>
-      </w:r>
-      <w:r>
-        <w:rPr>
-          <w:rFonts w:ascii="Arial" w:eastAsia="Times New Roman" w:hAnsi="Arial" w:cs="Arial"/>
-          <w:sz w:val="21"/>
-          <w:szCs w:val="21"/>
-          <w:bdr w:val="none" w:sz="0" w:space="0" w:color="auto" w:frame="1"/>
-          <w:shd w:val="clear" w:color="auto" w:fill="F9F2F4"/>
+          <w:sz w:val="24"/>
+          <w:szCs w:val="24"/>
+        </w:rPr>
+        <w:t xml:space="preserve"> and ranger</w:t>
+      </w:r>
+      <w:r>
+        <w:rPr>
+          <w:rFonts w:ascii="Arial" w:eastAsia="Times New Roman" w:hAnsi="Arial" w:cs="Arial"/>
+          <w:sz w:val="24"/>
+          <w:szCs w:val="24"/>
+        </w:rPr>
+        <w:t xml:space="preserve"> R package</w:t>
+      </w:r>
+      <w:r>
+        <w:rPr>
+          <w:rFonts w:ascii="Arial" w:eastAsia="Times New Roman" w:hAnsi="Arial" w:cs="Arial"/>
+          <w:sz w:val="24"/>
+          <w:szCs w:val="24"/>
+        </w:rPr>
+        <w:t>s</w:t>
+      </w:r>
+      <w:r>
+        <w:rPr>
+          <w:rFonts w:ascii="Arial" w:eastAsia="Times New Roman" w:hAnsi="Arial" w:cs="Arial"/>
+          <w:sz w:val="24"/>
+          <w:szCs w:val="24"/>
+        </w:rPr>
+        <w:t>, and any dependencies</w:t>
+      </w:r>
+      <w:r>
+        <w:rPr>
+          <w:rFonts w:ascii="Arial" w:eastAsia="Times New Roman" w:hAnsi="Arial" w:cs="Arial"/>
+          <w:sz w:val="24"/>
+          <w:szCs w:val="24"/>
         </w:rPr>
         <w:t xml:space="preserve"> </w:t>
       </w:r>
-      <w:r>
-        <w:rPr>
-          <w:rFonts w:ascii="Arial" w:eastAsia="Times New Roman" w:hAnsi="Arial" w:cs="Arial"/>
-          <w:sz w:val="24"/>
-          <w:szCs w:val="24"/>
-        </w:rPr>
-        <w:t xml:space="preserve"> # This will </w:t>
-      </w:r>
-      <w:r>
-        <w:rPr>
-          <w:rFonts w:ascii="Arial" w:eastAsia="Times New Roman" w:hAnsi="Arial" w:cs="Arial"/>
-          <w:sz w:val="24"/>
-          <w:szCs w:val="24"/>
-        </w:rPr>
-        <w:t>install the Seurat R package, and any dependencies</w:t>
-      </w:r>
     </w:p>
     <w:p>
       <w:pPr>
@@ -1700,8 +1757,6 @@
         </w:rPr>
         <w:t>If it asks you to update any packages please choose “yes”. Then test the Seurat install by running:</w:t>
       </w:r>
-      <w:bookmarkStart w:id="0" w:name="_GoBack"/>
-      <w:bookmarkEnd w:id="0"/>
     </w:p>
     <w:p>
       <w:pPr>
@@ -1799,6 +1854,292 @@
           <w:szCs w:val="24"/>
         </w:rPr>
         <w:t xml:space="preserve"> to run the code for the session.</w:t>
+      </w:r>
+    </w:p>
+    <w:p>
+      <w:pPr>
+        <w:shd w:val="clear" w:color="auto" w:fill="FFFFFF"/>
+        <w:spacing w:before="120" w:after="0" w:line="450" w:lineRule="atLeast"/>
+        <w:textAlignment w:val="baseline"/>
+        <w:outlineLvl w:val="3"/>
+        <w:rPr>
+          <w:rFonts w:ascii="Arial" w:eastAsia="Times New Roman" w:hAnsi="Arial" w:cs="Arial"/>
+          <w:sz w:val="24"/>
+          <w:szCs w:val="24"/>
+        </w:rPr>
+      </w:pPr>
+      <w:r>
+        <w:rPr>
+          <w:rFonts w:ascii="Arial" w:eastAsia="Times New Roman" w:hAnsi="Arial" w:cs="Arial"/>
+          <w:sz w:val="24"/>
+          <w:szCs w:val="24"/>
+        </w:rPr>
+        <w:t xml:space="preserve">Then test the </w:t>
+      </w:r>
+      <w:proofErr w:type="spellStart"/>
+      <w:r>
+        <w:rPr>
+          <w:rFonts w:ascii="Arial" w:eastAsia="Times New Roman" w:hAnsi="Arial" w:cs="Arial"/>
+          <w:sz w:val="24"/>
+          <w:szCs w:val="24"/>
+        </w:rPr>
+        <w:t>dplyr</w:t>
+      </w:r>
+      <w:proofErr w:type="spellEnd"/>
+      <w:r>
+        <w:rPr>
+          <w:rFonts w:ascii="Arial" w:eastAsia="Times New Roman" w:hAnsi="Arial" w:cs="Arial"/>
+          <w:sz w:val="24"/>
+          <w:szCs w:val="24"/>
+        </w:rPr>
+        <w:t xml:space="preserve"> install by running:</w:t>
+      </w:r>
+    </w:p>
+    <w:p>
+      <w:pPr>
+        <w:pBdr>
+          <w:top w:val="single" w:sz="6" w:space="8" w:color="DDDDDD"/>
+          <w:left w:val="single" w:sz="6" w:space="11" w:color="DDDDDD"/>
+          <w:bottom w:val="single" w:sz="6" w:space="8" w:color="DDDDDD"/>
+          <w:right w:val="single" w:sz="6" w:space="11" w:color="DDDDDD"/>
+        </w:pBdr>
+        <w:shd w:val="clear" w:color="auto" w:fill="F5F5F5"/>
+        <w:spacing w:before="120" w:line="300" w:lineRule="atLeast"/>
+        <w:textAlignment w:val="baseline"/>
+        <w:rPr>
+          <w:rFonts w:ascii="Arial" w:eastAsia="Times New Roman" w:hAnsi="Arial" w:cs="Arial"/>
+          <w:sz w:val="24"/>
+          <w:szCs w:val="24"/>
+        </w:rPr>
+      </w:pPr>
+      <w:proofErr w:type="gramStart"/>
+      <w:r>
+        <w:rPr>
+          <w:rFonts w:ascii="Arial" w:eastAsia="Times New Roman" w:hAnsi="Arial" w:cs="Arial"/>
+          <w:color w:val="C00000"/>
+          <w:sz w:val="21"/>
+          <w:szCs w:val="21"/>
+          <w:bdr w:val="none" w:sz="0" w:space="0" w:color="auto" w:frame="1"/>
+          <w:shd w:val="clear" w:color="auto" w:fill="F9F2F4"/>
+        </w:rPr>
+        <w:t>library(</w:t>
+      </w:r>
+      <w:proofErr w:type="spellStart"/>
+      <w:proofErr w:type="gramEnd"/>
+      <w:r>
+        <w:rPr>
+          <w:rFonts w:ascii="Arial" w:eastAsia="Times New Roman" w:hAnsi="Arial" w:cs="Arial"/>
+          <w:color w:val="C00000"/>
+          <w:sz w:val="21"/>
+          <w:szCs w:val="21"/>
+          <w:bdr w:val="none" w:sz="0" w:space="0" w:color="auto" w:frame="1"/>
+          <w:shd w:val="clear" w:color="auto" w:fill="F9F2F4"/>
+        </w:rPr>
+        <w:t>dplyr</w:t>
+      </w:r>
+      <w:proofErr w:type="spellEnd"/>
+      <w:r>
+        <w:rPr>
+          <w:rFonts w:ascii="Arial" w:eastAsia="Times New Roman" w:hAnsi="Arial" w:cs="Arial"/>
+          <w:color w:val="C00000"/>
+          <w:sz w:val="21"/>
+          <w:szCs w:val="21"/>
+          <w:bdr w:val="none" w:sz="0" w:space="0" w:color="auto" w:frame="1"/>
+          <w:shd w:val="clear" w:color="auto" w:fill="F9F2F4"/>
+        </w:rPr>
+        <w:t>)</w:t>
+      </w:r>
+      <w:r>
+        <w:rPr>
+          <w:rFonts w:ascii="Arial" w:eastAsia="Times New Roman" w:hAnsi="Arial" w:cs="Arial"/>
+          <w:sz w:val="21"/>
+          <w:szCs w:val="21"/>
+          <w:bdr w:val="none" w:sz="0" w:space="0" w:color="auto" w:frame="1"/>
+          <w:shd w:val="clear" w:color="auto" w:fill="F9F2F4"/>
+        </w:rPr>
+        <w:t xml:space="preserve"> </w:t>
+      </w:r>
+      <w:r>
+        <w:rPr>
+          <w:rFonts w:ascii="Arial" w:eastAsia="Times New Roman" w:hAnsi="Arial" w:cs="Arial"/>
+          <w:sz w:val="24"/>
+          <w:szCs w:val="24"/>
+        </w:rPr>
+        <w:t xml:space="preserve"> # This </w:t>
+      </w:r>
+      <w:r>
+        <w:rPr>
+          <w:rFonts w:ascii="Arial" w:eastAsia="Times New Roman" w:hAnsi="Arial" w:cs="Arial"/>
+          <w:sz w:val="24"/>
+          <w:szCs w:val="24"/>
+        </w:rPr>
+        <w:t xml:space="preserve">will load the </w:t>
+      </w:r>
+      <w:proofErr w:type="spellStart"/>
+      <w:r>
+        <w:rPr>
+          <w:rFonts w:ascii="Arial" w:eastAsia="Times New Roman" w:hAnsi="Arial" w:cs="Arial"/>
+          <w:sz w:val="24"/>
+          <w:szCs w:val="24"/>
+        </w:rPr>
+        <w:t>dplyr</w:t>
+      </w:r>
+      <w:proofErr w:type="spellEnd"/>
+      <w:r>
+        <w:rPr>
+          <w:rFonts w:ascii="Arial" w:eastAsia="Times New Roman" w:hAnsi="Arial" w:cs="Arial"/>
+          <w:sz w:val="24"/>
+          <w:szCs w:val="24"/>
+        </w:rPr>
+        <w:t xml:space="preserve"> package</w:t>
+      </w:r>
+      <w:r>
+        <w:rPr>
+          <w:rFonts w:ascii="Arial" w:eastAsia="Times New Roman" w:hAnsi="Arial" w:cs="Arial"/>
+          <w:sz w:val="24"/>
+          <w:szCs w:val="24"/>
+        </w:rPr>
+        <w:t>, and should give no errors</w:t>
+      </w:r>
+    </w:p>
+    <w:p>
+      <w:pPr>
+        <w:shd w:val="clear" w:color="auto" w:fill="FFFFFF"/>
+        <w:spacing w:before="120" w:after="0" w:line="450" w:lineRule="atLeast"/>
+        <w:textAlignment w:val="baseline"/>
+        <w:outlineLvl w:val="3"/>
+        <w:rPr>
+          <w:rFonts w:ascii="Arial" w:eastAsia="Times New Roman" w:hAnsi="Arial" w:cs="Arial"/>
+          <w:sz w:val="24"/>
+          <w:szCs w:val="24"/>
+        </w:rPr>
+      </w:pPr>
+      <w:r>
+        <w:rPr>
+          <w:rFonts w:ascii="Arial" w:eastAsia="Times New Roman" w:hAnsi="Arial" w:cs="Arial"/>
+          <w:sz w:val="24"/>
+          <w:szCs w:val="24"/>
+        </w:rPr>
+        <w:t xml:space="preserve">Then test the </w:t>
+      </w:r>
+      <w:r>
+        <w:rPr>
+          <w:rFonts w:ascii="Arial" w:eastAsia="Times New Roman" w:hAnsi="Arial" w:cs="Arial"/>
+          <w:sz w:val="24"/>
+          <w:szCs w:val="24"/>
+        </w:rPr>
+        <w:t>ranger</w:t>
+      </w:r>
+      <w:r>
+        <w:rPr>
+          <w:rFonts w:ascii="Arial" w:eastAsia="Times New Roman" w:hAnsi="Arial" w:cs="Arial"/>
+          <w:sz w:val="24"/>
+          <w:szCs w:val="24"/>
+        </w:rPr>
+        <w:t xml:space="preserve"> install by running:</w:t>
+      </w:r>
+    </w:p>
+    <w:p>
+      <w:pPr>
+        <w:pBdr>
+          <w:top w:val="single" w:sz="6" w:space="8" w:color="DDDDDD"/>
+          <w:left w:val="single" w:sz="6" w:space="11" w:color="DDDDDD"/>
+          <w:bottom w:val="single" w:sz="6" w:space="8" w:color="DDDDDD"/>
+          <w:right w:val="single" w:sz="6" w:space="11" w:color="DDDDDD"/>
+        </w:pBdr>
+        <w:shd w:val="clear" w:color="auto" w:fill="F5F5F5"/>
+        <w:spacing w:before="120" w:line="300" w:lineRule="atLeast"/>
+        <w:textAlignment w:val="baseline"/>
+        <w:rPr>
+          <w:rFonts w:ascii="Arial" w:eastAsia="Times New Roman" w:hAnsi="Arial" w:cs="Arial"/>
+          <w:sz w:val="24"/>
+          <w:szCs w:val="24"/>
+        </w:rPr>
+      </w:pPr>
+      <w:proofErr w:type="gramStart"/>
+      <w:r>
+        <w:rPr>
+          <w:rFonts w:ascii="Arial" w:eastAsia="Times New Roman" w:hAnsi="Arial" w:cs="Arial"/>
+          <w:color w:val="C00000"/>
+          <w:sz w:val="21"/>
+          <w:szCs w:val="21"/>
+          <w:bdr w:val="none" w:sz="0" w:space="0" w:color="auto" w:frame="1"/>
+          <w:shd w:val="clear" w:color="auto" w:fill="F9F2F4"/>
+        </w:rPr>
+        <w:t>library(</w:t>
+      </w:r>
+      <w:proofErr w:type="gramEnd"/>
+      <w:r>
+        <w:rPr>
+          <w:rFonts w:ascii="Arial" w:eastAsia="Times New Roman" w:hAnsi="Arial" w:cs="Arial"/>
+          <w:color w:val="C00000"/>
+          <w:sz w:val="21"/>
+          <w:szCs w:val="21"/>
+          <w:bdr w:val="none" w:sz="0" w:space="0" w:color="auto" w:frame="1"/>
+          <w:shd w:val="clear" w:color="auto" w:fill="F9F2F4"/>
+        </w:rPr>
+        <w:t>ranger</w:t>
+      </w:r>
+      <w:r>
+        <w:rPr>
+          <w:rFonts w:ascii="Arial" w:eastAsia="Times New Roman" w:hAnsi="Arial" w:cs="Arial"/>
+          <w:color w:val="C00000"/>
+          <w:sz w:val="21"/>
+          <w:szCs w:val="21"/>
+          <w:bdr w:val="none" w:sz="0" w:space="0" w:color="auto" w:frame="1"/>
+          <w:shd w:val="clear" w:color="auto" w:fill="F9F2F4"/>
+        </w:rPr>
+        <w:t>)</w:t>
+      </w:r>
+      <w:r>
+        <w:rPr>
+          <w:rFonts w:ascii="Arial" w:eastAsia="Times New Roman" w:hAnsi="Arial" w:cs="Arial"/>
+          <w:sz w:val="21"/>
+          <w:szCs w:val="21"/>
+          <w:bdr w:val="none" w:sz="0" w:space="0" w:color="auto" w:frame="1"/>
+          <w:shd w:val="clear" w:color="auto" w:fill="F9F2F4"/>
+        </w:rPr>
+        <w:t xml:space="preserve"> </w:t>
+      </w:r>
+      <w:r>
+        <w:rPr>
+          <w:rFonts w:ascii="Arial" w:eastAsia="Times New Roman" w:hAnsi="Arial" w:cs="Arial"/>
+          <w:sz w:val="24"/>
+          <w:szCs w:val="24"/>
+        </w:rPr>
+        <w:t xml:space="preserve"> # This </w:t>
+      </w:r>
+      <w:r>
+        <w:rPr>
+          <w:rFonts w:ascii="Arial" w:eastAsia="Times New Roman" w:hAnsi="Arial" w:cs="Arial"/>
+          <w:sz w:val="24"/>
+          <w:szCs w:val="24"/>
+        </w:rPr>
+        <w:t xml:space="preserve">will load the </w:t>
+      </w:r>
+      <w:r>
+        <w:rPr>
+          <w:rFonts w:ascii="Arial" w:eastAsia="Times New Roman" w:hAnsi="Arial" w:cs="Arial"/>
+          <w:sz w:val="24"/>
+          <w:szCs w:val="24"/>
+        </w:rPr>
+        <w:t>ranger</w:t>
+      </w:r>
+      <w:r>
+        <w:rPr>
+          <w:rFonts w:ascii="Arial" w:eastAsia="Times New Roman" w:hAnsi="Arial" w:cs="Arial"/>
+          <w:sz w:val="24"/>
+          <w:szCs w:val="24"/>
+        </w:rPr>
+        <w:t xml:space="preserve"> package</w:t>
+      </w:r>
+      <w:r>
+        <w:rPr>
+          <w:rFonts w:ascii="Arial" w:eastAsia="Times New Roman" w:hAnsi="Arial" w:cs="Arial"/>
+          <w:sz w:val="24"/>
+          <w:szCs w:val="24"/>
+        </w:rPr>
+        <w:t>, and should give no errors</w:t>
       </w:r>
     </w:p>
     <w:p>
@@ -2085,7 +2426,7 @@
 </file>
 
 <file path=word/endnotes.xml><?xml version="1.0" encoding="utf-8"?>
-<w:endnotes xmlns:wpc="http://schemas.microsoft.com/office/word/2010/wordprocessingCanvas" xmlns:cx="http://schemas.microsoft.com/office/drawing/2014/chartex" xmlns:cx1="http://schemas.microsoft.com/office/drawing/2015/9/8/chartex" xmlns:cx2="http://schemas.microsoft.com/office/drawing/2015/10/21/chartex" xmlns:cx3="http://schemas.microsoft.com/office/drawing/2016/5/9/chartex" xmlns:cx4="http://schemas.microsoft.com/office/drawing/2016/5/10/chartex" xmlns:cx5="http://schemas.microsoft.com/office/drawing/2016/5/11/chartex" xmlns:cx6="http://schemas.microsoft.com/office/drawing/2016/5/12/chartex" xmlns:cx7="http://schemas.microsoft.com/office/drawing/2016/5/13/chartex" xmlns:cx8="http://schemas.microsoft.com/office/drawing/2016/5/14/chartex" xmlns:mc="http://schemas.openxmlformats.org/markup-compatibility/2006" xmlns:aink="http://schemas.microsoft.com/office/drawing/2016/ink" xmlns:am3d="http://schemas.microsoft.com/office/drawing/2017/model3d" xmlns:o="urn:schemas-microsoft-com:office:office" xmlns:r="http://schemas.openxmlformats.org/officeDocument/2006/relationships" xmlns:m="http://schemas.openxmlformats.org/officeDocument/2006/math" xmlns:v="urn:schemas-microsoft-com:vml" xmlns:wp14="http://schemas.microsoft.com/office/word/2010/wordprocessingDrawing" xmlns:wp="http://schemas.openxmlformats.org/drawingml/2006/wordprocessingDrawing" xmlns:w10="urn:schemas-microsoft-com:office:word" xmlns:w="http://schemas.openxmlformats.org/wordprocessingml/2006/main" xmlns:w14="http://schemas.microsoft.com/office/word/2010/wordml" xmlns:w15="http://schemas.microsoft.com/office/word/2012/wordml" xmlns:w16cid="http://schemas.microsoft.com/office/word/2016/wordml/cid" xmlns:w16se="http://schemas.microsoft.com/office/word/2015/wordml/symex" xmlns:wpg="http://schemas.microsoft.com/office/word/2010/wordprocessingGroup" xmlns:wpi="http://schemas.microsoft.com/office/word/2010/wordprocessingInk" xmlns:wne="http://schemas.microsoft.com/office/word/2006/wordml" xmlns:wps="http://schemas.microsoft.com/office/word/2010/wordprocessingShape" mc:Ignorable="w14 w15 w16se w16cid wp14">
+<w:endnotes xmlns:wpc="http://schemas.microsoft.com/office/word/2010/wordprocessingCanvas" xmlns:cx="http://schemas.microsoft.com/office/drawing/2014/chartex" xmlns:cx1="http://schemas.microsoft.com/office/drawing/2015/9/8/chartex" xmlns:mc="http://schemas.openxmlformats.org/markup-compatibility/2006" xmlns:o="urn:schemas-microsoft-com:office:office" xmlns:r="http://schemas.openxmlformats.org/officeDocument/2006/relationships" xmlns:m="http://schemas.openxmlformats.org/officeDocument/2006/math" xmlns:v="urn:schemas-microsoft-com:vml" xmlns:wp14="http://schemas.microsoft.com/office/word/2010/wordprocessingDrawing" xmlns:wp="http://schemas.openxmlformats.org/drawingml/2006/wordprocessingDrawing" xmlns:w10="urn:schemas-microsoft-com:office:word" xmlns:w="http://schemas.openxmlformats.org/wordprocessingml/2006/main" xmlns:w14="http://schemas.microsoft.com/office/word/2010/wordml" xmlns:w15="http://schemas.microsoft.com/office/word/2012/wordml" xmlns:w16se="http://schemas.microsoft.com/office/word/2015/wordml/symex" xmlns:wpg="http://schemas.microsoft.com/office/word/2010/wordprocessingGroup" xmlns:wpi="http://schemas.microsoft.com/office/word/2010/wordprocessingInk" xmlns:wne="http://schemas.microsoft.com/office/word/2006/wordml" xmlns:wps="http://schemas.microsoft.com/office/word/2010/wordprocessingShape" mc:Ignorable="w14 w15 w16se wp14">
   <w:endnote w:type="separator" w:id="-1">
     <w:p>
       <w:pPr>
@@ -2110,7 +2451,7 @@
 </file>
 
 <file path=word/footer1.xml><?xml version="1.0" encoding="utf-8"?>
-<w:ftr xmlns:wpc="http://schemas.microsoft.com/office/word/2010/wordprocessingCanvas" xmlns:cx="http://schemas.microsoft.com/office/drawing/2014/chartex" xmlns:cx1="http://schemas.microsoft.com/office/drawing/2015/9/8/chartex" xmlns:cx2="http://schemas.microsoft.com/office/drawing/2015/10/21/chartex" xmlns:cx3="http://schemas.microsoft.com/office/drawing/2016/5/9/chartex" xmlns:cx4="http://schemas.microsoft.com/office/drawing/2016/5/10/chartex" xmlns:cx5="http://schemas.microsoft.com/office/drawing/2016/5/11/chartex" xmlns:cx6="http://schemas.microsoft.com/office/drawing/2016/5/12/chartex" xmlns:cx7="http://schemas.microsoft.com/office/drawing/2016/5/13/chartex" xmlns:cx8="http://schemas.microsoft.com/office/drawing/2016/5/14/chartex" xmlns:mc="http://schemas.openxmlformats.org/markup-compatibility/2006" xmlns:aink="http://schemas.microsoft.com/office/drawing/2016/ink" xmlns:am3d="http://schemas.microsoft.com/office/drawing/2017/model3d" xmlns:o="urn:schemas-microsoft-com:office:office" xmlns:r="http://schemas.openxmlformats.org/officeDocument/2006/relationships" xmlns:m="http://schemas.openxmlformats.org/officeDocument/2006/math" xmlns:v="urn:schemas-microsoft-com:vml" xmlns:wp14="http://schemas.microsoft.com/office/word/2010/wordprocessingDrawing" xmlns:wp="http://schemas.openxmlformats.org/drawingml/2006/wordprocessingDrawing" xmlns:w10="urn:schemas-microsoft-com:office:word" xmlns:w="http://schemas.openxmlformats.org/wordprocessingml/2006/main" xmlns:w14="http://schemas.microsoft.com/office/word/2010/wordml" xmlns:w15="http://schemas.microsoft.com/office/word/2012/wordml" xmlns:w16cid="http://schemas.microsoft.com/office/word/2016/wordml/cid" xmlns:w16se="http://schemas.microsoft.com/office/word/2015/wordml/symex" xmlns:wpg="http://schemas.microsoft.com/office/word/2010/wordprocessingGroup" xmlns:wpi="http://schemas.microsoft.com/office/word/2010/wordprocessingInk" xmlns:wne="http://schemas.microsoft.com/office/word/2006/wordml" xmlns:wps="http://schemas.microsoft.com/office/word/2010/wordprocessingShape" mc:Ignorable="w14 w15 w16se w16cid wp14">
+<w:ftr xmlns:wpc="http://schemas.microsoft.com/office/word/2010/wordprocessingCanvas" xmlns:cx="http://schemas.microsoft.com/office/drawing/2014/chartex" xmlns:cx1="http://schemas.microsoft.com/office/drawing/2015/9/8/chartex" xmlns:mc="http://schemas.openxmlformats.org/markup-compatibility/2006" xmlns:o="urn:schemas-microsoft-com:office:office" xmlns:r="http://schemas.openxmlformats.org/officeDocument/2006/relationships" xmlns:m="http://schemas.openxmlformats.org/officeDocument/2006/math" xmlns:v="urn:schemas-microsoft-com:vml" xmlns:wp14="http://schemas.microsoft.com/office/word/2010/wordprocessingDrawing" xmlns:wp="http://schemas.openxmlformats.org/drawingml/2006/wordprocessingDrawing" xmlns:w10="urn:schemas-microsoft-com:office:word" xmlns:w="http://schemas.openxmlformats.org/wordprocessingml/2006/main" xmlns:w14="http://schemas.microsoft.com/office/word/2010/wordml" xmlns:w15="http://schemas.microsoft.com/office/word/2012/wordml" xmlns:w16se="http://schemas.microsoft.com/office/word/2015/wordml/symex" xmlns:wpg="http://schemas.microsoft.com/office/word/2010/wordprocessingGroup" xmlns:wpi="http://schemas.microsoft.com/office/word/2010/wordprocessingInk" xmlns:wne="http://schemas.microsoft.com/office/word/2006/wordml" xmlns:wps="http://schemas.microsoft.com/office/word/2010/wordprocessingShape" mc:Ignorable="w14 w15 w16se wp14">
   <w:p>
     <w:pPr>
       <w:pStyle w:val="Footer"/>
@@ -2132,7 +2473,7 @@
 </file>
 
 <file path=word/footnotes.xml><?xml version="1.0" encoding="utf-8"?>
-<w:footnotes xmlns:wpc="http://schemas.microsoft.com/office/word/2010/wordprocessingCanvas" xmlns:cx="http://schemas.microsoft.com/office/drawing/2014/chartex" xmlns:cx1="http://schemas.microsoft.com/office/drawing/2015/9/8/chartex" xmlns:cx2="http://schemas.microsoft.com/office/drawing/2015/10/21/chartex" xmlns:cx3="http://schemas.microsoft.com/office/drawing/2016/5/9/chartex" xmlns:cx4="http://schemas.microsoft.com/office/drawing/2016/5/10/chartex" xmlns:cx5="http://schemas.microsoft.com/office/drawing/2016/5/11/chartex" xmlns:cx6="http://schemas.microsoft.com/office/drawing/2016/5/12/chartex" xmlns:cx7="http://schemas.microsoft.com/office/drawing/2016/5/13/chartex" xmlns:cx8="http://schemas.microsoft.com/office/drawing/2016/5/14/chartex" xmlns:mc="http://schemas.openxmlformats.org/markup-compatibility/2006" xmlns:aink="http://schemas.microsoft.com/office/drawing/2016/ink" xmlns:am3d="http://schemas.microsoft.com/office/drawing/2017/model3d" xmlns:o="urn:schemas-microsoft-com:office:office" xmlns:r="http://schemas.openxmlformats.org/officeDocument/2006/relationships" xmlns:m="http://schemas.openxmlformats.org/officeDocument/2006/math" xmlns:v="urn:schemas-microsoft-com:vml" xmlns:wp14="http://schemas.microsoft.com/office/word/2010/wordprocessingDrawing" xmlns:wp="http://schemas.openxmlformats.org/drawingml/2006/wordprocessingDrawing" xmlns:w10="urn:schemas-microsoft-com:office:word" xmlns:w="http://schemas.openxmlformats.org/wordprocessingml/2006/main" xmlns:w14="http://schemas.microsoft.com/office/word/2010/wordml" xmlns:w15="http://schemas.microsoft.com/office/word/2012/wordml" xmlns:w16cid="http://schemas.microsoft.com/office/word/2016/wordml/cid" xmlns:w16se="http://schemas.microsoft.com/office/word/2015/wordml/symex" xmlns:wpg="http://schemas.microsoft.com/office/word/2010/wordprocessingGroup" xmlns:wpi="http://schemas.microsoft.com/office/word/2010/wordprocessingInk" xmlns:wne="http://schemas.microsoft.com/office/word/2006/wordml" xmlns:wps="http://schemas.microsoft.com/office/word/2010/wordprocessingShape" mc:Ignorable="w14 w15 w16se w16cid wp14">
+<w:footnotes xmlns:wpc="http://schemas.microsoft.com/office/word/2010/wordprocessingCanvas" xmlns:cx="http://schemas.microsoft.com/office/drawing/2014/chartex" xmlns:cx1="http://schemas.microsoft.com/office/drawing/2015/9/8/chartex" xmlns:mc="http://schemas.openxmlformats.org/markup-compatibility/2006" xmlns:o="urn:schemas-microsoft-com:office:office" xmlns:r="http://schemas.openxmlformats.org/officeDocument/2006/relationships" xmlns:m="http://schemas.openxmlformats.org/officeDocument/2006/math" xmlns:v="urn:schemas-microsoft-com:vml" xmlns:wp14="http://schemas.microsoft.com/office/word/2010/wordprocessingDrawing" xmlns:wp="http://schemas.openxmlformats.org/drawingml/2006/wordprocessingDrawing" xmlns:w10="urn:schemas-microsoft-com:office:word" xmlns:w="http://schemas.openxmlformats.org/wordprocessingml/2006/main" xmlns:w14="http://schemas.microsoft.com/office/word/2010/wordml" xmlns:w15="http://schemas.microsoft.com/office/word/2012/wordml" xmlns:w16se="http://schemas.microsoft.com/office/word/2015/wordml/symex" xmlns:wpg="http://schemas.microsoft.com/office/word/2010/wordprocessingGroup" xmlns:wpi="http://schemas.microsoft.com/office/word/2010/wordprocessingInk" xmlns:wne="http://schemas.microsoft.com/office/word/2006/wordml" xmlns:wps="http://schemas.microsoft.com/office/word/2010/wordprocessingShape" mc:Ignorable="w14 w15 w16se wp14">
   <w:footnote w:type="separator" w:id="-1">
     <w:p>
       <w:pPr>
@@ -2157,7 +2498,7 @@
 </file>
 
 <file path=word/header1.xml><?xml version="1.0" encoding="utf-8"?>
-<w:hdr xmlns:wpc="http://schemas.microsoft.com/office/word/2010/wordprocessingCanvas" xmlns:cx="http://schemas.microsoft.com/office/drawing/2014/chartex" xmlns:cx1="http://schemas.microsoft.com/office/drawing/2015/9/8/chartex" xmlns:cx2="http://schemas.microsoft.com/office/drawing/2015/10/21/chartex" xmlns:cx3="http://schemas.microsoft.com/office/drawing/2016/5/9/chartex" xmlns:cx4="http://schemas.microsoft.com/office/drawing/2016/5/10/chartex" xmlns:cx5="http://schemas.microsoft.com/office/drawing/2016/5/11/chartex" xmlns:cx6="http://schemas.microsoft.com/office/drawing/2016/5/12/chartex" xmlns:cx7="http://schemas.microsoft.com/office/drawing/2016/5/13/chartex" xmlns:cx8="http://schemas.microsoft.com/office/drawing/2016/5/14/chartex" xmlns:mc="http://schemas.openxmlformats.org/markup-compatibility/2006" xmlns:aink="http://schemas.microsoft.com/office/drawing/2016/ink" xmlns:am3d="http://schemas.microsoft.com/office/drawing/2017/model3d" xmlns:o="urn:schemas-microsoft-com:office:office" xmlns:r="http://schemas.openxmlformats.org/officeDocument/2006/relationships" xmlns:m="http://schemas.openxmlformats.org/officeDocument/2006/math" xmlns:v="urn:schemas-microsoft-com:vml" xmlns:wp14="http://schemas.microsoft.com/office/word/2010/wordprocessingDrawing" xmlns:wp="http://schemas.openxmlformats.org/drawingml/2006/wordprocessingDrawing" xmlns:w10="urn:schemas-microsoft-com:office:word" xmlns:w="http://schemas.openxmlformats.org/wordprocessingml/2006/main" xmlns:w14="http://schemas.microsoft.com/office/word/2010/wordml" xmlns:w15="http://schemas.microsoft.com/office/word/2012/wordml" xmlns:w16cid="http://schemas.microsoft.com/office/word/2016/wordml/cid" xmlns:w16se="http://schemas.microsoft.com/office/word/2015/wordml/symex" xmlns:wpg="http://schemas.microsoft.com/office/word/2010/wordprocessingGroup" xmlns:wpi="http://schemas.microsoft.com/office/word/2010/wordprocessingInk" xmlns:wne="http://schemas.microsoft.com/office/word/2006/wordml" xmlns:wps="http://schemas.microsoft.com/office/word/2010/wordprocessingShape" mc:Ignorable="w14 w15 w16se w16cid wp14">
+<w:hdr xmlns:wpc="http://schemas.microsoft.com/office/word/2010/wordprocessingCanvas" xmlns:cx="http://schemas.microsoft.com/office/drawing/2014/chartex" xmlns:cx1="http://schemas.microsoft.com/office/drawing/2015/9/8/chartex" xmlns:mc="http://schemas.openxmlformats.org/markup-compatibility/2006" xmlns:o="urn:schemas-microsoft-com:office:office" xmlns:r="http://schemas.openxmlformats.org/officeDocument/2006/relationships" xmlns:m="http://schemas.openxmlformats.org/officeDocument/2006/math" xmlns:v="urn:schemas-microsoft-com:vml" xmlns:wp14="http://schemas.microsoft.com/office/word/2010/wordprocessingDrawing" xmlns:wp="http://schemas.openxmlformats.org/drawingml/2006/wordprocessingDrawing" xmlns:w10="urn:schemas-microsoft-com:office:word" xmlns:w="http://schemas.openxmlformats.org/wordprocessingml/2006/main" xmlns:w14="http://schemas.microsoft.com/office/word/2010/wordml" xmlns:w15="http://schemas.microsoft.com/office/word/2012/wordml" xmlns:w16se="http://schemas.microsoft.com/office/word/2015/wordml/symex" xmlns:wpg="http://schemas.microsoft.com/office/word/2010/wordprocessingGroup" xmlns:wpi="http://schemas.microsoft.com/office/word/2010/wordprocessingInk" xmlns:wne="http://schemas.microsoft.com/office/word/2006/wordml" xmlns:wps="http://schemas.microsoft.com/office/word/2010/wordprocessingShape" mc:Ignorable="w14 w15 w16se wp14">
   <w:p>
     <w:pPr>
       <w:pStyle w:val="Header"/>
@@ -2222,7 +2563,7 @@
 </file>
 
 <file path=word/numbering.xml><?xml version="1.0" encoding="utf-8"?>
-<w:numbering xmlns:wpc="http://schemas.microsoft.com/office/word/2010/wordprocessingCanvas" xmlns:cx="http://schemas.microsoft.com/office/drawing/2014/chartex" xmlns:cx1="http://schemas.microsoft.com/office/drawing/2015/9/8/chartex" xmlns:cx2="http://schemas.microsoft.com/office/drawing/2015/10/21/chartex" xmlns:cx3="http://schemas.microsoft.com/office/drawing/2016/5/9/chartex" xmlns:cx4="http://schemas.microsoft.com/office/drawing/2016/5/10/chartex" xmlns:cx5="http://schemas.microsoft.com/office/drawing/2016/5/11/chartex" xmlns:cx6="http://schemas.microsoft.com/office/drawing/2016/5/12/chartex" xmlns:cx7="http://schemas.microsoft.com/office/drawing/2016/5/13/chartex" xmlns:cx8="http://schemas.microsoft.com/office/drawing/2016/5/14/chartex" xmlns:mc="http://schemas.openxmlformats.org/markup-compatibility/2006" xmlns:aink="http://schemas.microsoft.com/office/drawing/2016/ink" xmlns:am3d="http://schemas.microsoft.com/office/drawing/2017/model3d" xmlns:o="urn:schemas-microsoft-com:office:office" xmlns:r="http://schemas.openxmlformats.org/officeDocument/2006/relationships" xmlns:m="http://schemas.openxmlformats.org/officeDocument/2006/math" xmlns:v="urn:schemas-microsoft-com:vml" xmlns:wp14="http://schemas.microsoft.com/office/word/2010/wordprocessingDrawing" xmlns:wp="http://schemas.openxmlformats.org/drawingml/2006/wordprocessingDrawing" xmlns:w10="urn:schemas-microsoft-com:office:word" xmlns:w="http://schemas.openxmlformats.org/wordprocessingml/2006/main" xmlns:w14="http://schemas.microsoft.com/office/word/2010/wordml" xmlns:w15="http://schemas.microsoft.com/office/word/2012/wordml" xmlns:w16cid="http://schemas.microsoft.com/office/word/2016/wordml/cid" xmlns:w16se="http://schemas.microsoft.com/office/word/2015/wordml/symex" xmlns:wpg="http://schemas.microsoft.com/office/word/2010/wordprocessingGroup" xmlns:wpi="http://schemas.microsoft.com/office/word/2010/wordprocessingInk" xmlns:wne="http://schemas.microsoft.com/office/word/2006/wordml" xmlns:wps="http://schemas.microsoft.com/office/word/2010/wordprocessingShape" mc:Ignorable="w14 w15 w16se w16cid wp14">
+<w:numbering xmlns:wpc="http://schemas.microsoft.com/office/word/2010/wordprocessingCanvas" xmlns:cx="http://schemas.microsoft.com/office/drawing/2014/chartex" xmlns:cx1="http://schemas.microsoft.com/office/drawing/2015/9/8/chartex" xmlns:mc="http://schemas.openxmlformats.org/markup-compatibility/2006" xmlns:o="urn:schemas-microsoft-com:office:office" xmlns:r="http://schemas.openxmlformats.org/officeDocument/2006/relationships" xmlns:m="http://schemas.openxmlformats.org/officeDocument/2006/math" xmlns:v="urn:schemas-microsoft-com:vml" xmlns:wp14="http://schemas.microsoft.com/office/word/2010/wordprocessingDrawing" xmlns:wp="http://schemas.openxmlformats.org/drawingml/2006/wordprocessingDrawing" xmlns:w10="urn:schemas-microsoft-com:office:word" xmlns:w="http://schemas.openxmlformats.org/wordprocessingml/2006/main" xmlns:w14="http://schemas.microsoft.com/office/word/2010/wordml" xmlns:w15="http://schemas.microsoft.com/office/word/2012/wordml" xmlns:w16se="http://schemas.microsoft.com/office/word/2015/wordml/symex" xmlns:wpg="http://schemas.microsoft.com/office/word/2010/wordprocessingGroup" xmlns:wpi="http://schemas.microsoft.com/office/word/2010/wordprocessingInk" xmlns:wne="http://schemas.microsoft.com/office/word/2006/wordml" xmlns:wps="http://schemas.microsoft.com/office/word/2010/wordprocessingShape" mc:Ignorable="w14 w15 w16se wp14">
   <w:abstractNum w:abstractNumId="0" w15:restartNumberingAfterBreak="0">
     <w:nsid w:val="223325A9"/>
     <w:multiLevelType w:val="hybridMultilevel"/>
@@ -2459,7 +2800,7 @@
 </file>
 
 <file path=word/styles.xml><?xml version="1.0" encoding="utf-8"?>
-<w:styles xmlns:mc="http://schemas.openxmlformats.org/markup-compatibility/2006" xmlns:r="http://schemas.openxmlformats.org/officeDocument/2006/relationships" xmlns:w="http://schemas.openxmlformats.org/wordprocessingml/2006/main" xmlns:w14="http://schemas.microsoft.com/office/word/2010/wordml" xmlns:w15="http://schemas.microsoft.com/office/word/2012/wordml" xmlns:w16cid="http://schemas.microsoft.com/office/word/2016/wordml/cid" xmlns:w16se="http://schemas.microsoft.com/office/word/2015/wordml/symex" mc:Ignorable="w14 w15 w16se w16cid">
+<w:styles xmlns:mc="http://schemas.openxmlformats.org/markup-compatibility/2006" xmlns:r="http://schemas.openxmlformats.org/officeDocument/2006/relationships" xmlns:w="http://schemas.openxmlformats.org/wordprocessingml/2006/main" xmlns:w14="http://schemas.microsoft.com/office/word/2010/wordml" xmlns:w15="http://schemas.microsoft.com/office/word/2012/wordml" xmlns:w16se="http://schemas.microsoft.com/office/word/2015/wordml/symex" mc:Ignorable="w14 w15 w16se">
   <w:docDefaults>
     <w:rPrDefault>
       <w:rPr>
@@ -2475,7 +2816,7 @@
       </w:pPr>
     </w:pPrDefault>
   </w:docDefaults>
-  <w:latentStyles w:defLockedState="0" w:defUIPriority="99" w:defSemiHidden="0" w:defUnhideWhenUsed="0" w:defQFormat="0" w:count="375">
+  <w:latentStyles w:defLockedState="0" w:defUIPriority="99" w:defSemiHidden="0" w:defUnhideWhenUsed="0" w:defQFormat="0" w:count="371">
     <w:lsdException w:name="Normal" w:uiPriority="0" w:qFormat="1"/>
     <w:lsdException w:name="heading 1" w:uiPriority="9" w:qFormat="1"/>
     <w:lsdException w:name="heading 2" w:semiHidden="1" w:uiPriority="9" w:unhideWhenUsed="1" w:qFormat="1"/>
@@ -2581,6 +2922,7 @@
     <w:lsdException w:name="HTML Sample" w:semiHidden="1" w:unhideWhenUsed="1"/>
     <w:lsdException w:name="HTML Typewriter" w:semiHidden="1" w:unhideWhenUsed="1"/>
     <w:lsdException w:name="HTML Variable" w:semiHidden="1" w:unhideWhenUsed="1"/>
+    <w:lsdException w:name="Normal Table" w:semiHidden="1" w:unhideWhenUsed="1"/>
     <w:lsdException w:name="annotation subject" w:semiHidden="1" w:unhideWhenUsed="1"/>
     <w:lsdException w:name="No List" w:semiHidden="1" w:unhideWhenUsed="1"/>
     <w:lsdException w:name="Outline List 1" w:semiHidden="1" w:unhideWhenUsed="1"/>
@@ -2624,8 +2966,10 @@
     <w:lsdException w:name="Table Elegant" w:semiHidden="1" w:unhideWhenUsed="1"/>
     <w:lsdException w:name="Table Professional" w:semiHidden="1" w:unhideWhenUsed="1"/>
     <w:lsdException w:name="Table Subtle 1" w:semiHidden="1" w:unhideWhenUsed="1"/>
+    <w:lsdException w:name="Table Subtle 2" w:semiHidden="1" w:unhideWhenUsed="1"/>
     <w:lsdException w:name="Table Web 1" w:semiHidden="1" w:unhideWhenUsed="1"/>
     <w:lsdException w:name="Table Web 2" w:semiHidden="1" w:unhideWhenUsed="1"/>
+    <w:lsdException w:name="Table Web 3" w:semiHidden="1" w:unhideWhenUsed="1"/>
     <w:lsdException w:name="Balloon Text" w:semiHidden="1" w:unhideWhenUsed="1"/>
     <w:lsdException w:name="Table Grid" w:uiPriority="59"/>
     <w:lsdException w:name="Table Theme" w:semiHidden="1" w:unhideWhenUsed="1"/>
@@ -2844,10 +3188,6 @@
     <w:lsdException w:name="List Table 5 Dark Accent 6" w:uiPriority="50"/>
     <w:lsdException w:name="List Table 6 Colorful Accent 6" w:uiPriority="51"/>
     <w:lsdException w:name="List Table 7 Colorful Accent 6" w:uiPriority="52"/>
-    <w:lsdException w:name="Mention" w:semiHidden="1" w:unhideWhenUsed="1"/>
-    <w:lsdException w:name="Smart Hyperlink" w:semiHidden="1" w:unhideWhenUsed="1"/>
-    <w:lsdException w:name="Hashtag" w:semiHidden="1" w:unhideWhenUsed="1"/>
-    <w:lsdException w:name="Unresolved Mention" w:semiHidden="1" w:unhideWhenUsed="1"/>
   </w:latentStyles>
   <w:style w:type="paragraph" w:default="1" w:styleId="Normal">
     <w:name w:val="Normal"/>
@@ -2976,7 +3316,7 @@
       <w:szCs w:val="18"/>
     </w:rPr>
   </w:style>
-  <w:style w:type="character" w:styleId="UnresolvedMention">
+  <w:style w:type="character" w:customStyle="1" w:styleId="UnresolvedMention">
     <w:name w:val="Unresolved Mention"/>
     <w:basedOn w:val="DefaultParagraphFont"/>
     <w:uiPriority w:val="99"/>

</xml_diff>